<commit_message>
rahul, 2nd usecase on Instagram
</commit_message>
<xml_diff>
--- a/rahul-instagram-use-case.docx
+++ b/rahul-instagram-use-case.docx
@@ -4,166 +4,178 @@
   <w:body>
     <w:p>
       <w:pPr>
-        <w:spacing w:line="276" w:lineRule="auto"/>
+        <w:spacing w:line="240" w:lineRule="auto"/>
         <w:jc w:val="center"/>
         <w:rPr>
-          <w:rFonts w:ascii="Arial" w:hAnsi="Arial" w:cs="Arial"/>
+          <w:rFonts w:ascii="Times New Roman" w:eastAsia="Times New Roman" w:hAnsi="Times New Roman" w:cs="Times New Roman"/>
+          <w:kern w:val="0"/>
+          <w:sz w:val="24"/>
+          <w:szCs w:val="24"/>
+          <w:lang w:eastAsia="en-IN"/>
+          <w14:ligatures w14:val="none"/>
+        </w:rPr>
+      </w:pPr>
+      <w:r>
+        <w:rPr>
+          <w:rFonts w:ascii="Arial" w:eastAsia="Times New Roman" w:hAnsi="Arial" w:cs="Arial"/>
           <w:b/>
           <w:bCs/>
+          <w:color w:val="000000"/>
+          <w:kern w:val="0"/>
           <w:sz w:val="40"/>
           <w:szCs w:val="40"/>
-        </w:rPr>
-      </w:pPr>
-      <w:r>
-        <w:rPr>
-          <w:rFonts w:ascii="Arial" w:hAnsi="Arial" w:cs="Arial"/>
-          <w:b/>
-          <w:bCs/>
-          <w:sz w:val="40"/>
-          <w:szCs w:val="40"/>
-        </w:rPr>
-        <w:t xml:space="preserve">Use Case: </w:t>
-      </w:r>
-      <w:r>
-        <w:rPr>
-          <w:rFonts w:ascii="Arial" w:hAnsi="Arial" w:cs="Arial"/>
-          <w:b/>
-          <w:bCs/>
-          <w:sz w:val="40"/>
-          <w:szCs w:val="40"/>
-        </w:rPr>
-        <w:t>2</w:t>
+          <w:lang w:eastAsia="en-IN"/>
+          <w14:ligatures w14:val="none"/>
+        </w:rPr>
+        <w:t>Use Case: 2</w:t>
       </w:r>
     </w:p>
     <w:p>
       <w:pPr>
-        <w:spacing w:line="276" w:lineRule="auto"/>
-        <w:jc w:val="center"/>
-        <w:rPr>
-          <w:rFonts w:ascii="Arial" w:hAnsi="Arial" w:cs="Arial"/>
+        <w:spacing w:after="0" w:line="240" w:lineRule="auto"/>
+        <w:rPr>
+          <w:rFonts w:ascii="Times New Roman" w:eastAsia="Times New Roman" w:hAnsi="Times New Roman" w:cs="Times New Roman"/>
+          <w:kern w:val="0"/>
+          <w:sz w:val="24"/>
+          <w:szCs w:val="24"/>
+          <w:lang w:eastAsia="en-IN"/>
+          <w14:ligatures w14:val="none"/>
+        </w:rPr>
+      </w:pPr>
+    </w:p>
+    <w:p>
+      <w:pPr>
+        <w:spacing w:line="240" w:lineRule="auto"/>
+        <w:rPr>
+          <w:rFonts w:ascii="Times New Roman" w:eastAsia="Times New Roman" w:hAnsi="Times New Roman" w:cs="Times New Roman"/>
+          <w:kern w:val="0"/>
+          <w:sz w:val="24"/>
+          <w:szCs w:val="24"/>
+          <w:lang w:eastAsia="en-IN"/>
+          <w14:ligatures w14:val="none"/>
+        </w:rPr>
+      </w:pPr>
+      <w:r>
+        <w:rPr>
+          <w:rFonts w:ascii="Arial" w:eastAsia="Times New Roman" w:hAnsi="Arial" w:cs="Arial"/>
           <w:b/>
           <w:bCs/>
-          <w:sz w:val="40"/>
-          <w:szCs w:val="40"/>
-        </w:rPr>
-      </w:pPr>
-    </w:p>
-    <w:p>
-      <w:pPr>
-        <w:spacing w:line="276" w:lineRule="auto"/>
-        <w:rPr>
-          <w:rFonts w:ascii="Arial" w:hAnsi="Arial" w:cs="Arial"/>
-          <w:sz w:val="24"/>
-          <w:szCs w:val="24"/>
-        </w:rPr>
-      </w:pPr>
-      <w:r>
-        <w:rPr>
-          <w:rFonts w:ascii="Arial" w:hAnsi="Arial" w:cs="Arial"/>
-          <w:b/>
-          <w:bCs/>
+          <w:color w:val="000000"/>
+          <w:kern w:val="0"/>
           <w:sz w:val="36"/>
           <w:szCs w:val="36"/>
+          <w:lang w:eastAsia="en-IN"/>
+          <w14:ligatures w14:val="none"/>
         </w:rPr>
         <w:t xml:space="preserve">Domain: </w:t>
       </w:r>
       <w:r>
         <w:rPr>
-          <w:rFonts w:ascii="Arial" w:hAnsi="Arial" w:cs="Arial"/>
+          <w:rFonts w:ascii="Arial" w:eastAsia="Times New Roman" w:hAnsi="Arial" w:cs="Arial"/>
+          <w:color w:val="000000"/>
+          <w:kern w:val="0"/>
           <w:sz w:val="36"/>
           <w:szCs w:val="36"/>
+          <w:lang w:eastAsia="en-IN"/>
+          <w14:ligatures w14:val="none"/>
         </w:rPr>
         <w:t>social media (Instagram)</w:t>
       </w:r>
     </w:p>
     <w:p>
       <w:pPr>
-        <w:spacing w:line="276" w:lineRule="auto"/>
-        <w:rPr>
-          <w:rFonts w:ascii="Arial" w:hAnsi="Arial" w:cs="Arial"/>
-          <w:sz w:val="24"/>
-          <w:szCs w:val="24"/>
+        <w:spacing w:after="0" w:line="240" w:lineRule="auto"/>
+        <w:rPr>
+          <w:rFonts w:ascii="Times New Roman" w:eastAsia="Times New Roman" w:hAnsi="Times New Roman" w:cs="Times New Roman"/>
+          <w:kern w:val="0"/>
+          <w:sz w:val="24"/>
+          <w:szCs w:val="24"/>
+          <w:lang w:eastAsia="en-IN"/>
+          <w14:ligatures w14:val="none"/>
         </w:rPr>
       </w:pPr>
     </w:p>
     <w:p>
       <w:pPr>
-        <w:spacing w:line="276" w:lineRule="auto"/>
-        <w:rPr>
-          <w:rFonts w:ascii="Arial" w:hAnsi="Arial" w:cs="Arial"/>
+        <w:spacing w:line="240" w:lineRule="auto"/>
+        <w:rPr>
+          <w:rFonts w:ascii="Times New Roman" w:eastAsia="Times New Roman" w:hAnsi="Times New Roman" w:cs="Times New Roman"/>
+          <w:kern w:val="0"/>
+          <w:sz w:val="24"/>
+          <w:szCs w:val="24"/>
+          <w:lang w:eastAsia="en-IN"/>
+          <w14:ligatures w14:val="none"/>
+        </w:rPr>
+      </w:pPr>
+      <w:r>
+        <w:rPr>
+          <w:rFonts w:ascii="Arial" w:eastAsia="Times New Roman" w:hAnsi="Arial" w:cs="Arial"/>
           <w:b/>
           <w:bCs/>
+          <w:color w:val="000000"/>
+          <w:kern w:val="0"/>
           <w:sz w:val="36"/>
           <w:szCs w:val="36"/>
-        </w:rPr>
-      </w:pPr>
-      <w:r>
-        <w:rPr>
-          <w:rFonts w:ascii="Arial" w:hAnsi="Arial" w:cs="Arial"/>
-          <w:b/>
-          <w:bCs/>
-          <w:sz w:val="36"/>
-          <w:szCs w:val="36"/>
+          <w:lang w:eastAsia="en-IN"/>
+          <w14:ligatures w14:val="none"/>
         </w:rPr>
         <w:t>Objective:</w:t>
       </w:r>
     </w:p>
     <w:p>
       <w:pPr>
-        <w:shd w:val="clear" w:color="auto" w:fill="FFFFFF" w:themeFill="background1"/>
-        <w:spacing w:line="276" w:lineRule="auto"/>
-        <w:rPr>
-          <w:rFonts w:ascii="Arial" w:hAnsi="Arial" w:cs="Arial"/>
-          <w:sz w:val="24"/>
-          <w:szCs w:val="24"/>
+        <w:shd w:val="clear" w:color="auto" w:fill="FFFFFF"/>
+        <w:spacing w:after="0" w:line="240" w:lineRule="auto"/>
+        <w:rPr>
+          <w:rFonts w:ascii="Times New Roman" w:eastAsia="Times New Roman" w:hAnsi="Times New Roman" w:cs="Times New Roman"/>
+          <w:kern w:val="0"/>
+          <w:sz w:val="24"/>
+          <w:szCs w:val="24"/>
+          <w:lang w:eastAsia="en-IN"/>
+          <w14:ligatures w14:val="none"/>
         </w:rPr>
       </w:pPr>
       <w:r>
         <w:rPr>
-          <w:rFonts w:ascii="Arial" w:hAnsi="Arial" w:cs="Arial"/>
-          <w:sz w:val="24"/>
-          <w:szCs w:val="24"/>
-        </w:rPr>
-        <w:t xml:space="preserve">Instagram is a platform with over 1B monthly active users. With such a large user base the platform faces several challenges like </w:t>
-      </w:r>
-      <w:r>
-        <w:rPr>
-          <w:rFonts w:ascii="Arial" w:hAnsi="Arial" w:cs="Arial"/>
-          <w:sz w:val="24"/>
-          <w:szCs w:val="24"/>
-        </w:rPr>
-        <w:t xml:space="preserve">curate user feeds with relevant content, detect and filter out offensive or harmful posts, and </w:t>
-      </w:r>
-      <w:r>
-        <w:rPr>
-          <w:rFonts w:ascii="Arial" w:hAnsi="Arial" w:cs="Arial"/>
-          <w:sz w:val="24"/>
-          <w:szCs w:val="24"/>
-        </w:rPr>
-        <w:t>enhance the user experience.</w:t>
+          <w:rFonts w:ascii="Arial" w:eastAsia="Times New Roman" w:hAnsi="Arial" w:cs="Arial"/>
+          <w:color w:val="000000"/>
+          <w:kern w:val="0"/>
+          <w:sz w:val="24"/>
+          <w:szCs w:val="24"/>
+          <w:lang w:eastAsia="en-IN"/>
+          <w14:ligatures w14:val="none"/>
+        </w:rPr>
+        <w:t>Instagram is a platform with over 1B monthly active users. With such a large user base the platform faces several challenges like curating user feeds with relevant content, detecting and filtering out offensive or harmful posts, and enhancing the user experience.</w:t>
       </w:r>
     </w:p>
     <w:p>
       <w:pPr>
-        <w:spacing w:line="276" w:lineRule="auto"/>
-        <w:rPr>
-          <w:rFonts w:ascii="Arial" w:hAnsi="Arial" w:cs="Arial"/>
-          <w:sz w:val="24"/>
-          <w:szCs w:val="24"/>
+        <w:spacing w:line="240" w:lineRule="auto"/>
+        <w:rPr>
+          <w:rFonts w:ascii="Times New Roman" w:eastAsia="Times New Roman" w:hAnsi="Times New Roman" w:cs="Times New Roman"/>
+          <w:kern w:val="0"/>
+          <w:sz w:val="24"/>
+          <w:szCs w:val="24"/>
+          <w:lang w:eastAsia="en-IN"/>
+          <w14:ligatures w14:val="none"/>
         </w:rPr>
       </w:pPr>
       <w:r>
         <w:rPr>
-          <w:rFonts w:ascii="Arial" w:hAnsi="Arial" w:cs="Arial"/>
-          <w:sz w:val="24"/>
-          <w:szCs w:val="24"/>
+          <w:rFonts w:ascii="Arial" w:eastAsia="Times New Roman" w:hAnsi="Arial" w:cs="Arial"/>
+          <w:color w:val="000000"/>
+          <w:kern w:val="0"/>
+          <w:sz w:val="24"/>
+          <w:szCs w:val="24"/>
+          <w:lang w:eastAsia="en-IN"/>
+          <w14:ligatures w14:val="none"/>
         </w:rPr>
         <w:tab/>
       </w:r>
     </w:p>
     <w:p>
       <w:pPr>
-        <w:spacing w:line="276" w:lineRule="auto"/>
+        <w:spacing w:line="240" w:lineRule="auto"/>
         <w:rPr>
           <w:rFonts w:ascii="Times New Roman" w:eastAsia="Times New Roman" w:hAnsi="Times New Roman" w:cs="Times New Roman"/>
           <w:kern w:val="0"/>
@@ -174,156 +186,6 @@
         </w:rPr>
       </w:pPr>
       <w:r>
-        <w:rPr>
-          <w:rFonts w:ascii="Arial" w:hAnsi="Arial" w:cs="Arial"/>
-          <w:b/>
-          <w:bCs/>
-          <w:sz w:val="36"/>
-          <w:szCs w:val="36"/>
-        </w:rPr>
-        <w:t>Data:</w:t>
-      </w:r>
-      <w:r>
-        <w:rPr>
-          <w:rFonts w:ascii="Times New Roman" w:eastAsia="Times New Roman" w:hAnsi="Times New Roman" w:cs="Times New Roman"/>
-          <w:kern w:val="0"/>
-          <w:sz w:val="24"/>
-          <w:szCs w:val="24"/>
-          <w:lang w:eastAsia="en-IN"/>
-          <w14:ligatures w14:val="none"/>
-        </w:rPr>
-        <w:t xml:space="preserve"> </w:t>
-      </w:r>
-    </w:p>
-    <w:p>
-      <w:pPr>
-        <w:spacing w:after="0" w:line="276" w:lineRule="auto"/>
-        <w:rPr>
-          <w:rFonts w:ascii="Arial" w:eastAsia="Times New Roman" w:hAnsi="Arial" w:cs="Arial"/>
-          <w:color w:val="000000"/>
-          <w:kern w:val="0"/>
-          <w:sz w:val="24"/>
-          <w:szCs w:val="24"/>
-          <w:lang w:eastAsia="en-IN"/>
-          <w14:ligatures w14:val="none"/>
-        </w:rPr>
-      </w:pPr>
-      <w:r>
-        <w:rPr>
-          <w:rFonts w:ascii="Arial" w:eastAsia="Times New Roman" w:hAnsi="Arial" w:cs="Arial"/>
-          <w:color w:val="000000"/>
-          <w:kern w:val="0"/>
-          <w:sz w:val="24"/>
-          <w:szCs w:val="24"/>
-          <w:lang w:eastAsia="en-IN"/>
-          <w14:ligatures w14:val="none"/>
-        </w:rPr>
-        <w:t xml:space="preserve">User interaction such as likes, comments, follows, searches, </w:t>
-      </w:r>
-      <w:r>
-        <w:rPr>
-          <w:rFonts w:ascii="Arial" w:eastAsia="Times New Roman" w:hAnsi="Arial" w:cs="Arial"/>
-          <w:color w:val="000000"/>
-          <w:kern w:val="0"/>
-          <w:sz w:val="24"/>
-          <w:szCs w:val="24"/>
-          <w:lang w:eastAsia="en-IN"/>
-          <w14:ligatures w14:val="none"/>
-        </w:rPr>
-        <w:t>posts (images/videos)</w:t>
-      </w:r>
-      <w:r>
-        <w:rPr>
-          <w:rFonts w:ascii="Arial" w:eastAsia="Times New Roman" w:hAnsi="Arial" w:cs="Arial"/>
-          <w:color w:val="000000"/>
-          <w:kern w:val="0"/>
-          <w:sz w:val="24"/>
-          <w:szCs w:val="24"/>
-          <w:lang w:eastAsia="en-IN"/>
-          <w14:ligatures w14:val="none"/>
-        </w:rPr>
-        <w:t xml:space="preserve">, </w:t>
-      </w:r>
-      <w:r>
-        <w:rPr>
-          <w:rFonts w:ascii="Arial" w:eastAsia="Times New Roman" w:hAnsi="Arial" w:cs="Arial"/>
-          <w:color w:val="000000"/>
-          <w:kern w:val="0"/>
-          <w:sz w:val="24"/>
-          <w:szCs w:val="24"/>
-          <w:lang w:eastAsia="en-IN"/>
-          <w14:ligatures w14:val="none"/>
-        </w:rPr>
-        <w:t>captions</w:t>
-      </w:r>
-      <w:r>
-        <w:rPr>
-          <w:rFonts w:ascii="Arial" w:eastAsia="Times New Roman" w:hAnsi="Arial" w:cs="Arial"/>
-          <w:color w:val="000000"/>
-          <w:kern w:val="0"/>
-          <w:sz w:val="24"/>
-          <w:szCs w:val="24"/>
-          <w:lang w:eastAsia="en-IN"/>
-          <w14:ligatures w14:val="none"/>
-        </w:rPr>
-        <w:t xml:space="preserve"> and</w:t>
-      </w:r>
-      <w:r>
-        <w:rPr>
-          <w:rFonts w:ascii="Arial" w:eastAsia="Times New Roman" w:hAnsi="Arial" w:cs="Arial"/>
-          <w:color w:val="000000"/>
-          <w:kern w:val="0"/>
-          <w:sz w:val="24"/>
-          <w:szCs w:val="24"/>
-          <w:lang w:eastAsia="en-IN"/>
-          <w14:ligatures w14:val="none"/>
-        </w:rPr>
-        <w:t xml:space="preserve"> hashtags</w:t>
-      </w:r>
-      <w:r>
-        <w:rPr>
-          <w:rFonts w:ascii="Arial" w:eastAsia="Times New Roman" w:hAnsi="Arial" w:cs="Arial"/>
-          <w:color w:val="000000"/>
-          <w:kern w:val="0"/>
-          <w:sz w:val="24"/>
-          <w:szCs w:val="24"/>
-          <w:lang w:eastAsia="en-IN"/>
-          <w14:ligatures w14:val="none"/>
-        </w:rPr>
-        <w:t>.</w:t>
-      </w:r>
-    </w:p>
-    <w:p>
-      <w:pPr>
-        <w:spacing w:after="0" w:line="276" w:lineRule="auto"/>
-        <w:rPr>
-          <w:rFonts w:ascii="Arial" w:eastAsia="Times New Roman" w:hAnsi="Arial" w:cs="Arial"/>
-          <w:color w:val="000000"/>
-          <w:kern w:val="0"/>
-          <w:sz w:val="24"/>
-          <w:szCs w:val="24"/>
-          <w:lang w:eastAsia="en-IN"/>
-          <w14:ligatures w14:val="none"/>
-        </w:rPr>
-      </w:pPr>
-    </w:p>
-    <w:p>
-      <w:pPr>
-        <w:spacing w:after="0" w:line="276" w:lineRule="auto"/>
-        <w:rPr>
-          <w:rFonts w:ascii="Arial" w:eastAsia="Times New Roman" w:hAnsi="Arial" w:cs="Arial"/>
-          <w:color w:val="000000"/>
-          <w:kern w:val="0"/>
-          <w:sz w:val="24"/>
-          <w:szCs w:val="24"/>
-          <w:lang w:eastAsia="en-IN"/>
-          <w14:ligatures w14:val="none"/>
-        </w:rPr>
-      </w:pPr>
-    </w:p>
-    <w:p>
-      <w:pPr>
-        <w:spacing w:after="0" w:line="276" w:lineRule="auto"/>
         <w:rPr>
           <w:rFonts w:ascii="Arial" w:eastAsia="Times New Roman" w:hAnsi="Arial" w:cs="Arial"/>
           <w:b/>
@@ -335,6 +197,70 @@
           <w:lang w:eastAsia="en-IN"/>
           <w14:ligatures w14:val="none"/>
         </w:rPr>
+        <w:t>Data:</w:t>
+      </w:r>
+      <w:r>
+        <w:rPr>
+          <w:rFonts w:ascii="Times New Roman" w:eastAsia="Times New Roman" w:hAnsi="Times New Roman" w:cs="Times New Roman"/>
+          <w:color w:val="000000"/>
+          <w:kern w:val="0"/>
+          <w:sz w:val="24"/>
+          <w:szCs w:val="24"/>
+          <w:lang w:eastAsia="en-IN"/>
+          <w14:ligatures w14:val="none"/>
+        </w:rPr>
+        <w:t> </w:t>
+      </w:r>
+    </w:p>
+    <w:p>
+      <w:pPr>
+        <w:spacing w:after="0" w:line="240" w:lineRule="auto"/>
+        <w:rPr>
+          <w:rFonts w:ascii="Times New Roman" w:eastAsia="Times New Roman" w:hAnsi="Times New Roman" w:cs="Times New Roman"/>
+          <w:kern w:val="0"/>
+          <w:sz w:val="24"/>
+          <w:szCs w:val="24"/>
+          <w:lang w:eastAsia="en-IN"/>
+          <w14:ligatures w14:val="none"/>
+        </w:rPr>
+      </w:pPr>
+      <w:r>
+        <w:rPr>
+          <w:rFonts w:ascii="Arial" w:eastAsia="Times New Roman" w:hAnsi="Arial" w:cs="Arial"/>
+          <w:color w:val="000000"/>
+          <w:kern w:val="0"/>
+          <w:sz w:val="24"/>
+          <w:szCs w:val="24"/>
+          <w:lang w:eastAsia="en-IN"/>
+          <w14:ligatures w14:val="none"/>
+        </w:rPr>
+        <w:t>User interaction such as likes, comments, follows, searches, posts (images/videos), captions and hashtags.</w:t>
+      </w:r>
+    </w:p>
+    <w:p>
+      <w:pPr>
+        <w:spacing w:after="240" w:line="240" w:lineRule="auto"/>
+        <w:rPr>
+          <w:rFonts w:ascii="Times New Roman" w:eastAsia="Times New Roman" w:hAnsi="Times New Roman" w:cs="Times New Roman"/>
+          <w:kern w:val="0"/>
+          <w:sz w:val="24"/>
+          <w:szCs w:val="24"/>
+          <w:lang w:eastAsia="en-IN"/>
+          <w14:ligatures w14:val="none"/>
+        </w:rPr>
+      </w:pPr>
+    </w:p>
+    <w:p>
+      <w:pPr>
+        <w:spacing w:after="0" w:line="240" w:lineRule="auto"/>
+        <w:rPr>
+          <w:rFonts w:ascii="Times New Roman" w:eastAsia="Times New Roman" w:hAnsi="Times New Roman" w:cs="Times New Roman"/>
+          <w:kern w:val="0"/>
+          <w:sz w:val="24"/>
+          <w:szCs w:val="24"/>
+          <w:lang w:eastAsia="en-IN"/>
+          <w14:ligatures w14:val="none"/>
+        </w:rPr>
       </w:pPr>
       <w:r>
         <w:rPr>
@@ -353,26 +279,36 @@
     </w:p>
     <w:p>
       <w:pPr>
-        <w:spacing w:after="0" w:line="276" w:lineRule="auto"/>
-        <w:rPr>
-          <w:rFonts w:ascii="Arial" w:eastAsia="Times New Roman" w:hAnsi="Arial" w:cs="Arial"/>
-          <w:color w:val="000000"/>
-          <w:kern w:val="0"/>
-          <w:sz w:val="24"/>
-          <w:szCs w:val="24"/>
-          <w:lang w:eastAsia="en-IN"/>
-          <w14:ligatures w14:val="none"/>
-        </w:rPr>
-      </w:pPr>
+        <w:spacing w:after="0" w:line="240" w:lineRule="auto"/>
+        <w:rPr>
+          <w:rFonts w:ascii="Times New Roman" w:eastAsia="Times New Roman" w:hAnsi="Times New Roman" w:cs="Times New Roman"/>
+          <w:kern w:val="0"/>
+          <w:sz w:val="24"/>
+          <w:szCs w:val="24"/>
+          <w:lang w:eastAsia="en-IN"/>
+          <w14:ligatures w14:val="none"/>
+        </w:rPr>
+      </w:pPr>
+      <w:r>
+        <w:rPr>
+          <w:rFonts w:ascii="Times New Roman" w:eastAsia="Times New Roman" w:hAnsi="Times New Roman" w:cs="Times New Roman"/>
+          <w:kern w:val="0"/>
+          <w:sz w:val="24"/>
+          <w:szCs w:val="24"/>
+          <w:lang w:eastAsia="en-IN"/>
+          <w14:ligatures w14:val="none"/>
+        </w:rPr>
+        <w:br/>
+      </w:r>
     </w:p>
     <w:p>
       <w:pPr>
-        <w:pStyle w:val="ListParagraph"/>
         <w:numPr>
           <w:ilvl w:val="0"/>
-          <w:numId w:val="4"/>
+          <w:numId w:val="11"/>
         </w:numPr>
-        <w:spacing w:after="0" w:line="276" w:lineRule="auto"/>
+        <w:spacing w:after="0" w:line="240" w:lineRule="auto"/>
+        <w:textAlignment w:val="baseline"/>
         <w:rPr>
           <w:rFonts w:ascii="Arial" w:eastAsia="Times New Roman" w:hAnsi="Arial" w:cs="Arial"/>
           <w:b/>
@@ -402,12 +338,13 @@
     </w:p>
     <w:p>
       <w:pPr>
-        <w:pStyle w:val="ListParagraph"/>
         <w:numPr>
           <w:ilvl w:val="1"/>
-          <w:numId w:val="4"/>
+          <w:numId w:val="12"/>
         </w:numPr>
-        <w:spacing w:after="0" w:line="276" w:lineRule="auto"/>
+        <w:spacing w:after="0" w:line="240" w:lineRule="auto"/>
+        <w:ind w:left="1440" w:hanging="360"/>
+        <w:textAlignment w:val="baseline"/>
         <w:rPr>
           <w:rFonts w:ascii="Arial" w:eastAsia="Times New Roman" w:hAnsi="Arial" w:cs="Arial"/>
           <w:b/>
@@ -432,14 +369,23 @@
           <w:lang w:eastAsia="en-IN"/>
           <w14:ligatures w14:val="none"/>
         </w:rPr>
-        <w:t>Personalized Content:</w:t>
+        <w:t>Personalised Content:</w:t>
       </w:r>
     </w:p>
     <w:p>
       <w:pPr>
-        <w:pStyle w:val="ListParagraph"/>
-        <w:spacing w:after="0" w:line="276" w:lineRule="auto"/>
+        <w:spacing w:after="0" w:line="240" w:lineRule="auto"/>
         <w:ind w:left="1440"/>
+        <w:rPr>
+          <w:rFonts w:ascii="Times New Roman" w:eastAsia="Times New Roman" w:hAnsi="Times New Roman" w:cs="Times New Roman"/>
+          <w:kern w:val="0"/>
+          <w:sz w:val="24"/>
+          <w:szCs w:val="24"/>
+          <w:lang w:eastAsia="en-IN"/>
+          <w14:ligatures w14:val="none"/>
+        </w:rPr>
+      </w:pPr>
+      <w:r>
         <w:rPr>
           <w:rFonts w:ascii="Arial" w:eastAsia="Times New Roman" w:hAnsi="Arial" w:cs="Arial"/>
           <w:color w:val="000000"/>
@@ -449,6 +395,81 @@
           <w:lang w:eastAsia="en-IN"/>
           <w14:ligatures w14:val="none"/>
         </w:rPr>
+        <w:t>Uses AI algorithms to analyse user behaviour data and content characteristics (themes, topics). By understanding user preferences and content themes, the platform's recommendation system suggests posts, accounts, and hashtags that align with each user's interests.</w:t>
+      </w:r>
+    </w:p>
+    <w:p>
+      <w:pPr>
+        <w:spacing w:after="0" w:line="240" w:lineRule="auto"/>
+        <w:rPr>
+          <w:rFonts w:ascii="Times New Roman" w:eastAsia="Times New Roman" w:hAnsi="Times New Roman" w:cs="Times New Roman"/>
+          <w:kern w:val="0"/>
+          <w:sz w:val="24"/>
+          <w:szCs w:val="24"/>
+          <w:lang w:eastAsia="en-IN"/>
+          <w14:ligatures w14:val="none"/>
+        </w:rPr>
+      </w:pPr>
+      <w:r>
+        <w:rPr>
+          <w:rFonts w:ascii="Times New Roman" w:eastAsia="Times New Roman" w:hAnsi="Times New Roman" w:cs="Times New Roman"/>
+          <w:kern w:val="0"/>
+          <w:sz w:val="24"/>
+          <w:szCs w:val="24"/>
+          <w:lang w:eastAsia="en-IN"/>
+          <w14:ligatures w14:val="none"/>
+        </w:rPr>
+        <w:br/>
+      </w:r>
+    </w:p>
+    <w:p>
+      <w:pPr>
+        <w:numPr>
+          <w:ilvl w:val="0"/>
+          <w:numId w:val="13"/>
+        </w:numPr>
+        <w:spacing w:after="0" w:line="240" w:lineRule="auto"/>
+        <w:ind w:left="1440"/>
+        <w:textAlignment w:val="baseline"/>
+        <w:rPr>
+          <w:rFonts w:ascii="Arial" w:eastAsia="Times New Roman" w:hAnsi="Arial" w:cs="Arial"/>
+          <w:b/>
+          <w:bCs/>
+          <w:color w:val="000000"/>
+          <w:kern w:val="0"/>
+          <w:sz w:val="24"/>
+          <w:szCs w:val="24"/>
+          <w:lang w:eastAsia="en-IN"/>
+          <w14:ligatures w14:val="none"/>
+        </w:rPr>
+      </w:pPr>
+      <w:r>
+        <w:rPr>
+          <w:rFonts w:ascii="Arial" w:eastAsia="Times New Roman" w:hAnsi="Arial" w:cs="Arial"/>
+          <w:b/>
+          <w:bCs/>
+          <w:color w:val="000000"/>
+          <w:kern w:val="0"/>
+          <w:sz w:val="24"/>
+          <w:szCs w:val="24"/>
+          <w:lang w:eastAsia="en-IN"/>
+          <w14:ligatures w14:val="none"/>
+        </w:rPr>
+        <w:t>Explore Page:</w:t>
+      </w:r>
+    </w:p>
+    <w:p>
+      <w:pPr>
+        <w:spacing w:after="0" w:line="240" w:lineRule="auto"/>
+        <w:ind w:left="1440"/>
+        <w:rPr>
+          <w:rFonts w:ascii="Times New Roman" w:eastAsia="Times New Roman" w:hAnsi="Times New Roman" w:cs="Times New Roman"/>
+          <w:kern w:val="0"/>
+          <w:sz w:val="24"/>
+          <w:szCs w:val="24"/>
+          <w:lang w:eastAsia="en-IN"/>
+          <w14:ligatures w14:val="none"/>
+        </w:rPr>
       </w:pPr>
       <w:r>
         <w:rPr>
@@ -460,7 +481,7 @@
           <w:lang w:eastAsia="en-IN"/>
           <w14:ligatures w14:val="none"/>
         </w:rPr>
-        <w:t xml:space="preserve">Uses AI algorithms to </w:t>
+        <w:t xml:space="preserve">AI algorithms </w:t>
       </w:r>
       <w:proofErr w:type="spellStart"/>
       <w:r>
@@ -486,71 +507,41 @@
           <w:lang w:eastAsia="en-IN"/>
           <w14:ligatures w14:val="none"/>
         </w:rPr>
-        <w:t xml:space="preserve"> user </w:t>
-      </w:r>
-      <w:proofErr w:type="spellStart"/>
-      <w:r>
-        <w:rPr>
-          <w:rFonts w:ascii="Arial" w:eastAsia="Times New Roman" w:hAnsi="Arial" w:cs="Arial"/>
-          <w:color w:val="000000"/>
-          <w:kern w:val="0"/>
-          <w:sz w:val="24"/>
-          <w:szCs w:val="24"/>
-          <w:lang w:eastAsia="en-IN"/>
-          <w14:ligatures w14:val="none"/>
-        </w:rPr>
-        <w:t>behavior</w:t>
-      </w:r>
-      <w:proofErr w:type="spellEnd"/>
-      <w:r>
-        <w:rPr>
-          <w:rFonts w:ascii="Arial" w:eastAsia="Times New Roman" w:hAnsi="Arial" w:cs="Arial"/>
-          <w:color w:val="000000"/>
-          <w:kern w:val="0"/>
-          <w:sz w:val="24"/>
-          <w:szCs w:val="24"/>
-          <w:lang w:eastAsia="en-IN"/>
-          <w14:ligatures w14:val="none"/>
-        </w:rPr>
-        <w:t xml:space="preserve"> data and content characteristics (themes, topics). By understanding user preferences and content themes, the platform's recommendation system suggests posts, accounts, and hashtags that align with each user's interests</w:t>
-      </w:r>
-      <w:r>
-        <w:rPr>
-          <w:rFonts w:ascii="Arial" w:eastAsia="Times New Roman" w:hAnsi="Arial" w:cs="Arial"/>
-          <w:color w:val="000000"/>
-          <w:kern w:val="0"/>
-          <w:sz w:val="24"/>
-          <w:szCs w:val="24"/>
-          <w:lang w:eastAsia="en-IN"/>
-          <w14:ligatures w14:val="none"/>
-        </w:rPr>
-        <w:t>.</w:t>
+        <w:t xml:space="preserve"> user behaviour to suggest content based on their interests and interactions that users will likely find engaging and relevant.</w:t>
       </w:r>
     </w:p>
     <w:p>
       <w:pPr>
-        <w:pStyle w:val="ListParagraph"/>
-        <w:spacing w:after="0" w:line="276" w:lineRule="auto"/>
-        <w:ind w:left="1440"/>
-        <w:rPr>
-          <w:rFonts w:ascii="Arial" w:eastAsia="Times New Roman" w:hAnsi="Arial" w:cs="Arial"/>
-          <w:color w:val="000000"/>
-          <w:kern w:val="0"/>
-          <w:sz w:val="24"/>
-          <w:szCs w:val="24"/>
-          <w:lang w:eastAsia="en-IN"/>
-          <w14:ligatures w14:val="none"/>
-        </w:rPr>
-      </w:pPr>
+        <w:spacing w:after="0" w:line="240" w:lineRule="auto"/>
+        <w:rPr>
+          <w:rFonts w:ascii="Times New Roman" w:eastAsia="Times New Roman" w:hAnsi="Times New Roman" w:cs="Times New Roman"/>
+          <w:kern w:val="0"/>
+          <w:sz w:val="24"/>
+          <w:szCs w:val="24"/>
+          <w:lang w:eastAsia="en-IN"/>
+          <w14:ligatures w14:val="none"/>
+        </w:rPr>
+      </w:pPr>
+      <w:r>
+        <w:rPr>
+          <w:rFonts w:ascii="Times New Roman" w:eastAsia="Times New Roman" w:hAnsi="Times New Roman" w:cs="Times New Roman"/>
+          <w:kern w:val="0"/>
+          <w:sz w:val="24"/>
+          <w:szCs w:val="24"/>
+          <w:lang w:eastAsia="en-IN"/>
+          <w14:ligatures w14:val="none"/>
+        </w:rPr>
+        <w:br/>
+      </w:r>
     </w:p>
     <w:p>
       <w:pPr>
-        <w:pStyle w:val="ListParagraph"/>
         <w:numPr>
-          <w:ilvl w:val="1"/>
-          <w:numId w:val="4"/>
+          <w:ilvl w:val="0"/>
+          <w:numId w:val="14"/>
         </w:numPr>
-        <w:spacing w:after="0" w:line="276" w:lineRule="auto"/>
+        <w:spacing w:after="0" w:line="240" w:lineRule="auto"/>
+        <w:textAlignment w:val="baseline"/>
         <w:rPr>
           <w:rFonts w:ascii="Arial" w:eastAsia="Times New Roman" w:hAnsi="Arial" w:cs="Arial"/>
           <w:b/>
@@ -575,14 +566,23 @@
           <w:lang w:eastAsia="en-IN"/>
           <w14:ligatures w14:val="none"/>
         </w:rPr>
-        <w:t>Explore Page:</w:t>
+        <w:t>Content Moderation:</w:t>
       </w:r>
     </w:p>
     <w:p>
       <w:pPr>
-        <w:pStyle w:val="ListParagraph"/>
-        <w:spacing w:after="0" w:line="276" w:lineRule="auto"/>
-        <w:ind w:left="1440"/>
+        <w:spacing w:after="0" w:line="240" w:lineRule="auto"/>
+        <w:ind w:left="720"/>
+        <w:rPr>
+          <w:rFonts w:ascii="Times New Roman" w:eastAsia="Times New Roman" w:hAnsi="Times New Roman" w:cs="Times New Roman"/>
+          <w:kern w:val="0"/>
+          <w:sz w:val="24"/>
+          <w:szCs w:val="24"/>
+          <w:lang w:eastAsia="en-IN"/>
+          <w14:ligatures w14:val="none"/>
+        </w:rPr>
+      </w:pPr>
+      <w:r>
         <w:rPr>
           <w:rFonts w:ascii="Arial" w:eastAsia="Times New Roman" w:hAnsi="Arial" w:cs="Arial"/>
           <w:color w:val="000000"/>
@@ -592,18 +592,7 @@
           <w:lang w:eastAsia="en-IN"/>
           <w14:ligatures w14:val="none"/>
         </w:rPr>
-      </w:pPr>
-      <w:r>
-        <w:rPr>
-          <w:rFonts w:ascii="Arial" w:eastAsia="Times New Roman" w:hAnsi="Arial" w:cs="Arial"/>
-          <w:color w:val="000000"/>
-          <w:kern w:val="0"/>
-          <w:sz w:val="24"/>
-          <w:szCs w:val="24"/>
-          <w:lang w:eastAsia="en-IN"/>
-          <w14:ligatures w14:val="none"/>
-        </w:rPr>
-        <w:t xml:space="preserve">AI algorithms </w:t>
+        <w:t xml:space="preserve">AI-driven content moderation tools are used to </w:t>
       </w:r>
       <w:proofErr w:type="spellStart"/>
       <w:r>
@@ -629,59 +618,41 @@
           <w:lang w:eastAsia="en-IN"/>
           <w14:ligatures w14:val="none"/>
         </w:rPr>
-        <w:t xml:space="preserve"> user </w:t>
-      </w:r>
-      <w:proofErr w:type="spellStart"/>
-      <w:r>
-        <w:rPr>
-          <w:rFonts w:ascii="Arial" w:eastAsia="Times New Roman" w:hAnsi="Arial" w:cs="Arial"/>
-          <w:color w:val="000000"/>
-          <w:kern w:val="0"/>
-          <w:sz w:val="24"/>
-          <w:szCs w:val="24"/>
-          <w:lang w:eastAsia="en-IN"/>
-          <w14:ligatures w14:val="none"/>
-        </w:rPr>
-        <w:t>behavior</w:t>
-      </w:r>
-      <w:proofErr w:type="spellEnd"/>
-      <w:r>
-        <w:rPr>
-          <w:rFonts w:ascii="Arial" w:eastAsia="Times New Roman" w:hAnsi="Arial" w:cs="Arial"/>
-          <w:color w:val="000000"/>
-          <w:kern w:val="0"/>
-          <w:sz w:val="24"/>
-          <w:szCs w:val="24"/>
-          <w:lang w:eastAsia="en-IN"/>
-          <w14:ligatures w14:val="none"/>
-        </w:rPr>
-        <w:t xml:space="preserve"> to suggest content based on their interests and interactions that users are likely to find engaging and relevant.</w:t>
+        <w:t xml:space="preserve"> and classify posts for potentially harmful content, hate speech, and offensive imagery. The platform's algorithms automatically filter out violating content, ensuring a safer user experience.</w:t>
       </w:r>
     </w:p>
     <w:p>
       <w:pPr>
-        <w:pStyle w:val="ListParagraph"/>
-        <w:spacing w:after="0" w:line="276" w:lineRule="auto"/>
-        <w:ind w:left="1440"/>
-        <w:rPr>
-          <w:rFonts w:ascii="Arial" w:eastAsia="Times New Roman" w:hAnsi="Arial" w:cs="Arial"/>
-          <w:color w:val="000000"/>
-          <w:kern w:val="0"/>
-          <w:sz w:val="24"/>
-          <w:szCs w:val="24"/>
-          <w:lang w:eastAsia="en-IN"/>
-          <w14:ligatures w14:val="none"/>
-        </w:rPr>
-      </w:pPr>
+        <w:spacing w:after="0" w:line="240" w:lineRule="auto"/>
+        <w:rPr>
+          <w:rFonts w:ascii="Times New Roman" w:eastAsia="Times New Roman" w:hAnsi="Times New Roman" w:cs="Times New Roman"/>
+          <w:kern w:val="0"/>
+          <w:sz w:val="24"/>
+          <w:szCs w:val="24"/>
+          <w:lang w:eastAsia="en-IN"/>
+          <w14:ligatures w14:val="none"/>
+        </w:rPr>
+      </w:pPr>
+      <w:r>
+        <w:rPr>
+          <w:rFonts w:ascii="Times New Roman" w:eastAsia="Times New Roman" w:hAnsi="Times New Roman" w:cs="Times New Roman"/>
+          <w:kern w:val="0"/>
+          <w:sz w:val="24"/>
+          <w:szCs w:val="24"/>
+          <w:lang w:eastAsia="en-IN"/>
+          <w14:ligatures w14:val="none"/>
+        </w:rPr>
+        <w:br/>
+      </w:r>
     </w:p>
     <w:p>
       <w:pPr>
-        <w:pStyle w:val="ListParagraph"/>
         <w:numPr>
           <w:ilvl w:val="0"/>
-          <w:numId w:val="4"/>
+          <w:numId w:val="15"/>
         </w:numPr>
-        <w:spacing w:after="0" w:line="276" w:lineRule="auto"/>
+        <w:spacing w:after="0" w:line="240" w:lineRule="auto"/>
+        <w:textAlignment w:val="baseline"/>
         <w:rPr>
           <w:rFonts w:ascii="Arial" w:eastAsia="Times New Roman" w:hAnsi="Arial" w:cs="Arial"/>
           <w:b/>
@@ -706,13 +677,23 @@
           <w:lang w:eastAsia="en-IN"/>
           <w14:ligatures w14:val="none"/>
         </w:rPr>
-        <w:t>Content Moderation:</w:t>
+        <w:t>Comment and Message Filtering: </w:t>
       </w:r>
     </w:p>
     <w:p>
       <w:pPr>
-        <w:pStyle w:val="ListParagraph"/>
-        <w:spacing w:after="0" w:line="276" w:lineRule="auto"/>
+        <w:spacing w:after="0" w:line="240" w:lineRule="auto"/>
+        <w:ind w:left="720"/>
+        <w:rPr>
+          <w:rFonts w:ascii="Times New Roman" w:eastAsia="Times New Roman" w:hAnsi="Times New Roman" w:cs="Times New Roman"/>
+          <w:kern w:val="0"/>
+          <w:sz w:val="24"/>
+          <w:szCs w:val="24"/>
+          <w:lang w:eastAsia="en-IN"/>
+          <w14:ligatures w14:val="none"/>
+        </w:rPr>
+      </w:pPr>
+      <w:r>
         <w:rPr>
           <w:rFonts w:ascii="Arial" w:eastAsia="Times New Roman" w:hAnsi="Arial" w:cs="Arial"/>
           <w:color w:val="000000"/>
@@ -722,69 +703,41 @@
           <w:lang w:eastAsia="en-IN"/>
           <w14:ligatures w14:val="none"/>
         </w:rPr>
-      </w:pPr>
-      <w:r>
-        <w:rPr>
-          <w:rFonts w:ascii="Arial" w:eastAsia="Times New Roman" w:hAnsi="Arial" w:cs="Arial"/>
-          <w:color w:val="000000"/>
-          <w:kern w:val="0"/>
-          <w:sz w:val="24"/>
-          <w:szCs w:val="24"/>
-          <w:lang w:eastAsia="en-IN"/>
-          <w14:ligatures w14:val="none"/>
-        </w:rPr>
-        <w:t xml:space="preserve">AI-driven content moderation tools are used to </w:t>
-      </w:r>
-      <w:proofErr w:type="spellStart"/>
-      <w:r>
-        <w:rPr>
-          <w:rFonts w:ascii="Arial" w:eastAsia="Times New Roman" w:hAnsi="Arial" w:cs="Arial"/>
-          <w:color w:val="000000"/>
-          <w:kern w:val="0"/>
-          <w:sz w:val="24"/>
-          <w:szCs w:val="24"/>
-          <w:lang w:eastAsia="en-IN"/>
-          <w14:ligatures w14:val="none"/>
-        </w:rPr>
-        <w:t>analyze</w:t>
-      </w:r>
-      <w:proofErr w:type="spellEnd"/>
-      <w:r>
-        <w:rPr>
-          <w:rFonts w:ascii="Arial" w:eastAsia="Times New Roman" w:hAnsi="Arial" w:cs="Arial"/>
-          <w:color w:val="000000"/>
-          <w:kern w:val="0"/>
-          <w:sz w:val="24"/>
-          <w:szCs w:val="24"/>
-          <w:lang w:eastAsia="en-IN"/>
-          <w14:ligatures w14:val="none"/>
-        </w:rPr>
-        <w:t xml:space="preserve"> and classify posts for potentially harmful content, hate speech, and offensive imagery. The platform's algorithms automatically filter out violating content, ensuring a safer user experience.</w:t>
+        <w:t>It uses AI to automatically filter and flag potentially offensive or inappropriate comments and messages, allowing users to have more control over their interactions.</w:t>
       </w:r>
     </w:p>
     <w:p>
       <w:pPr>
-        <w:pStyle w:val="ListParagraph"/>
-        <w:spacing w:after="0" w:line="276" w:lineRule="auto"/>
-        <w:rPr>
-          <w:rFonts w:ascii="Arial" w:eastAsia="Times New Roman" w:hAnsi="Arial" w:cs="Arial"/>
-          <w:color w:val="000000"/>
-          <w:kern w:val="0"/>
-          <w:sz w:val="24"/>
-          <w:szCs w:val="24"/>
-          <w:lang w:eastAsia="en-IN"/>
-          <w14:ligatures w14:val="none"/>
-        </w:rPr>
-      </w:pPr>
+        <w:spacing w:after="0" w:line="240" w:lineRule="auto"/>
+        <w:rPr>
+          <w:rFonts w:ascii="Times New Roman" w:eastAsia="Times New Roman" w:hAnsi="Times New Roman" w:cs="Times New Roman"/>
+          <w:kern w:val="0"/>
+          <w:sz w:val="24"/>
+          <w:szCs w:val="24"/>
+          <w:lang w:eastAsia="en-IN"/>
+          <w14:ligatures w14:val="none"/>
+        </w:rPr>
+      </w:pPr>
+      <w:r>
+        <w:rPr>
+          <w:rFonts w:ascii="Times New Roman" w:eastAsia="Times New Roman" w:hAnsi="Times New Roman" w:cs="Times New Roman"/>
+          <w:kern w:val="0"/>
+          <w:sz w:val="24"/>
+          <w:szCs w:val="24"/>
+          <w:lang w:eastAsia="en-IN"/>
+          <w14:ligatures w14:val="none"/>
+        </w:rPr>
+        <w:br/>
+      </w:r>
     </w:p>
     <w:p>
       <w:pPr>
-        <w:pStyle w:val="ListParagraph"/>
         <w:numPr>
           <w:ilvl w:val="0"/>
-          <w:numId w:val="4"/>
+          <w:numId w:val="16"/>
         </w:numPr>
-        <w:spacing w:after="0" w:line="276" w:lineRule="auto"/>
+        <w:spacing w:after="0" w:line="240" w:lineRule="auto"/>
+        <w:textAlignment w:val="baseline"/>
         <w:rPr>
           <w:rFonts w:ascii="Arial" w:eastAsia="Times New Roman" w:hAnsi="Arial" w:cs="Arial"/>
           <w:b/>
@@ -809,13 +762,24 @@
           <w:lang w:eastAsia="en-IN"/>
           <w14:ligatures w14:val="none"/>
         </w:rPr>
-        <w:t xml:space="preserve">Comment and Message Filtering: </w:t>
+        <w:lastRenderedPageBreak/>
+        <w:t>Hashtag and Caption suggestions:</w:t>
       </w:r>
     </w:p>
     <w:p>
       <w:pPr>
-        <w:pStyle w:val="ListParagraph"/>
-        <w:spacing w:after="0" w:line="276" w:lineRule="auto"/>
+        <w:spacing w:after="0" w:line="240" w:lineRule="auto"/>
+        <w:ind w:left="720"/>
+        <w:rPr>
+          <w:rFonts w:ascii="Times New Roman" w:eastAsia="Times New Roman" w:hAnsi="Times New Roman" w:cs="Times New Roman"/>
+          <w:kern w:val="0"/>
+          <w:sz w:val="24"/>
+          <w:szCs w:val="24"/>
+          <w:lang w:eastAsia="en-IN"/>
+          <w14:ligatures w14:val="none"/>
+        </w:rPr>
+      </w:pPr>
+      <w:r>
         <w:rPr>
           <w:rFonts w:ascii="Arial" w:eastAsia="Times New Roman" w:hAnsi="Arial" w:cs="Arial"/>
           <w:color w:val="000000"/>
@@ -825,28 +789,14 @@
           <w:lang w:eastAsia="en-IN"/>
           <w14:ligatures w14:val="none"/>
         </w:rPr>
-      </w:pPr>
-      <w:r>
-        <w:rPr>
-          <w:rFonts w:ascii="Arial" w:eastAsia="Times New Roman" w:hAnsi="Arial" w:cs="Arial"/>
-          <w:color w:val="000000"/>
-          <w:kern w:val="0"/>
-          <w:sz w:val="24"/>
-          <w:szCs w:val="24"/>
-          <w:lang w:eastAsia="en-IN"/>
-          <w14:ligatures w14:val="none"/>
-        </w:rPr>
-        <w:lastRenderedPageBreak/>
-        <w:t>It uses AI to automatically filter and flag potentially offensive or inappropriate comments and messages, allowing users to have more control over their interactions.</w:t>
+        <w:t>AI-powered feature on Instagram assists users in generating relevant and engaging hashtags and captions for their posts. These suggestions are generated based on the content of the post, user behaviour, and the broader context of trending topics and themes on the platform.</w:t>
       </w:r>
     </w:p>
     <w:p>
       <w:pPr>
-        <w:pStyle w:val="ListParagraph"/>
-        <w:spacing w:after="0" w:line="276" w:lineRule="auto"/>
-        <w:rPr>
-          <w:rFonts w:ascii="Arial" w:eastAsia="Times New Roman" w:hAnsi="Arial" w:cs="Arial"/>
-          <w:color w:val="000000"/>
+        <w:spacing w:after="0" w:line="240" w:lineRule="auto"/>
+        <w:rPr>
+          <w:rFonts w:ascii="Times New Roman" w:eastAsia="Times New Roman" w:hAnsi="Times New Roman" w:cs="Times New Roman"/>
           <w:kern w:val="0"/>
           <w:sz w:val="24"/>
           <w:szCs w:val="24"/>
@@ -857,43 +807,44 @@
     </w:p>
     <w:p>
       <w:pPr>
-        <w:pStyle w:val="ListParagraph"/>
-        <w:numPr>
-          <w:ilvl w:val="0"/>
-          <w:numId w:val="4"/>
-        </w:numPr>
-        <w:spacing w:after="0" w:line="276" w:lineRule="auto"/>
+        <w:spacing w:after="0" w:line="240" w:lineRule="auto"/>
+        <w:rPr>
+          <w:rFonts w:ascii="Times New Roman" w:eastAsia="Times New Roman" w:hAnsi="Times New Roman" w:cs="Times New Roman"/>
+          <w:kern w:val="0"/>
+          <w:sz w:val="24"/>
+          <w:szCs w:val="24"/>
+          <w:lang w:eastAsia="en-IN"/>
+          <w14:ligatures w14:val="none"/>
+        </w:rPr>
+      </w:pPr>
+      <w:r>
         <w:rPr>
           <w:rFonts w:ascii="Arial" w:eastAsia="Times New Roman" w:hAnsi="Arial" w:cs="Arial"/>
           <w:b/>
           <w:bCs/>
           <w:color w:val="000000"/>
           <w:kern w:val="0"/>
-          <w:sz w:val="24"/>
-          <w:szCs w:val="24"/>
-          <w:lang w:eastAsia="en-IN"/>
-          <w14:ligatures w14:val="none"/>
-        </w:rPr>
-      </w:pPr>
-      <w:r>
-        <w:rPr>
-          <w:rFonts w:ascii="Arial" w:eastAsia="Times New Roman" w:hAnsi="Arial" w:cs="Arial"/>
-          <w:b/>
-          <w:bCs/>
-          <w:color w:val="000000"/>
-          <w:kern w:val="0"/>
-          <w:sz w:val="24"/>
-          <w:szCs w:val="24"/>
-          <w:lang w:eastAsia="en-IN"/>
-          <w14:ligatures w14:val="none"/>
-        </w:rPr>
-        <w:t>Hashtag and Caption suggestions:</w:t>
+          <w:sz w:val="36"/>
+          <w:szCs w:val="36"/>
+          <w:lang w:eastAsia="en-IN"/>
+          <w14:ligatures w14:val="none"/>
+        </w:rPr>
+        <w:t>Conclusion: </w:t>
       </w:r>
     </w:p>
     <w:p>
       <w:pPr>
-        <w:pStyle w:val="ListParagraph"/>
-        <w:spacing w:after="0" w:line="276" w:lineRule="auto"/>
+        <w:spacing w:line="240" w:lineRule="auto"/>
+        <w:rPr>
+          <w:rFonts w:ascii="Times New Roman" w:eastAsia="Times New Roman" w:hAnsi="Times New Roman" w:cs="Times New Roman"/>
+          <w:kern w:val="0"/>
+          <w:sz w:val="24"/>
+          <w:szCs w:val="24"/>
+          <w:lang w:eastAsia="en-IN"/>
+          <w14:ligatures w14:val="none"/>
+        </w:rPr>
+      </w:pPr>
+      <w:r>
         <w:rPr>
           <w:rFonts w:ascii="Arial" w:eastAsia="Times New Roman" w:hAnsi="Arial" w:cs="Arial"/>
           <w:color w:val="000000"/>
@@ -903,177 +854,10 @@
           <w:lang w:eastAsia="en-IN"/>
           <w14:ligatures w14:val="none"/>
         </w:rPr>
-      </w:pPr>
-      <w:r>
-        <w:rPr>
-          <w:rFonts w:ascii="Arial" w:eastAsia="Times New Roman" w:hAnsi="Arial" w:cs="Arial"/>
-          <w:color w:val="000000"/>
-          <w:kern w:val="0"/>
-          <w:sz w:val="24"/>
-          <w:szCs w:val="24"/>
-          <w:lang w:eastAsia="en-IN"/>
-          <w14:ligatures w14:val="none"/>
-        </w:rPr>
-        <w:t xml:space="preserve">AI-powered feature on Instagram assists users in generating relevant and engaging hashtags and captions for their posts. These suggestions are generated based on the content of the post, user </w:t>
-      </w:r>
-      <w:proofErr w:type="spellStart"/>
-      <w:r>
-        <w:rPr>
-          <w:rFonts w:ascii="Arial" w:eastAsia="Times New Roman" w:hAnsi="Arial" w:cs="Arial"/>
-          <w:color w:val="000000"/>
-          <w:kern w:val="0"/>
-          <w:sz w:val="24"/>
-          <w:szCs w:val="24"/>
-          <w:lang w:eastAsia="en-IN"/>
-          <w14:ligatures w14:val="none"/>
-        </w:rPr>
-        <w:t>behavior</w:t>
-      </w:r>
-      <w:proofErr w:type="spellEnd"/>
-      <w:r>
-        <w:rPr>
-          <w:rFonts w:ascii="Arial" w:eastAsia="Times New Roman" w:hAnsi="Arial" w:cs="Arial"/>
-          <w:color w:val="000000"/>
-          <w:kern w:val="0"/>
-          <w:sz w:val="24"/>
-          <w:szCs w:val="24"/>
-          <w:lang w:eastAsia="en-IN"/>
-          <w14:ligatures w14:val="none"/>
-        </w:rPr>
-        <w:t>, and the broader context of trending topics and themes on the platform</w:t>
-      </w:r>
-      <w:r>
-        <w:rPr>
-          <w:rFonts w:ascii="Arial" w:eastAsia="Times New Roman" w:hAnsi="Arial" w:cs="Arial"/>
-          <w:color w:val="000000"/>
-          <w:kern w:val="0"/>
-          <w:sz w:val="24"/>
-          <w:szCs w:val="24"/>
-          <w:lang w:eastAsia="en-IN"/>
-          <w14:ligatures w14:val="none"/>
-        </w:rPr>
-        <w:t>.</w:t>
+        <w:t>Instagram leverages AI in personalized content recommendation, content moderation and maintaining a safe online environment. By utilizing data-driven insights and AI technologies, Instagram enhances user experiences, promotes positive interactions, and fosters a more engaging social media platform.</w:t>
       </w:r>
     </w:p>
-    <w:p>
-      <w:pPr>
-        <w:spacing w:after="0" w:line="276" w:lineRule="auto"/>
-        <w:rPr>
-          <w:rFonts w:ascii="Arial" w:eastAsia="Times New Roman" w:hAnsi="Arial" w:cs="Arial"/>
-          <w:color w:val="000000"/>
-          <w:kern w:val="0"/>
-          <w:sz w:val="24"/>
-          <w:szCs w:val="24"/>
-          <w:lang w:eastAsia="en-IN"/>
-          <w14:ligatures w14:val="none"/>
-        </w:rPr>
-      </w:pPr>
-    </w:p>
-    <w:p>
-      <w:pPr>
-        <w:pStyle w:val="ListParagraph"/>
-        <w:spacing w:after="0" w:line="276" w:lineRule="auto"/>
-        <w:ind w:left="0"/>
-        <w:rPr>
-          <w:rFonts w:ascii="Arial" w:eastAsia="Times New Roman" w:hAnsi="Arial" w:cs="Arial"/>
-          <w:b/>
-          <w:bCs/>
-          <w:kern w:val="0"/>
-          <w:sz w:val="36"/>
-          <w:szCs w:val="36"/>
-          <w:lang w:eastAsia="en-IN"/>
-          <w14:ligatures w14:val="none"/>
-        </w:rPr>
-      </w:pPr>
-      <w:r>
-        <w:rPr>
-          <w:rFonts w:ascii="Arial" w:eastAsia="Times New Roman" w:hAnsi="Arial" w:cs="Arial"/>
-          <w:b/>
-          <w:bCs/>
-          <w:kern w:val="0"/>
-          <w:sz w:val="36"/>
-          <w:szCs w:val="36"/>
-          <w:lang w:eastAsia="en-IN"/>
-          <w14:ligatures w14:val="none"/>
-        </w:rPr>
-        <w:t xml:space="preserve">Conclusion: </w:t>
-      </w:r>
-    </w:p>
-    <w:p>
-      <w:pPr>
-        <w:spacing w:line="276" w:lineRule="auto"/>
-        <w:rPr>
-          <w:sz w:val="24"/>
-          <w:szCs w:val="24"/>
-        </w:rPr>
-      </w:pPr>
-      <w:r>
-        <w:rPr>
-          <w:rFonts w:ascii="Arial" w:eastAsia="Times New Roman" w:hAnsi="Arial" w:cs="Arial"/>
-          <w:kern w:val="0"/>
-          <w:sz w:val="24"/>
-          <w:szCs w:val="24"/>
-          <w:lang w:eastAsia="en-IN"/>
-          <w14:ligatures w14:val="none"/>
-        </w:rPr>
-        <w:t>Instagram leverages AI in personalized content recomme</w:t>
-      </w:r>
-      <w:r>
-        <w:rPr>
-          <w:rFonts w:ascii="Arial" w:eastAsia="Times New Roman" w:hAnsi="Arial" w:cs="Arial"/>
-          <w:kern w:val="0"/>
-          <w:sz w:val="24"/>
-          <w:szCs w:val="24"/>
-          <w:lang w:eastAsia="en-IN"/>
-          <w14:ligatures w14:val="none"/>
-        </w:rPr>
-        <w:t>n</w:t>
-      </w:r>
-      <w:r>
-        <w:rPr>
-          <w:rFonts w:ascii="Arial" w:eastAsia="Times New Roman" w:hAnsi="Arial" w:cs="Arial"/>
-          <w:kern w:val="0"/>
-          <w:sz w:val="24"/>
-          <w:szCs w:val="24"/>
-          <w:lang w:eastAsia="en-IN"/>
-          <w14:ligatures w14:val="none"/>
-        </w:rPr>
-        <w:t xml:space="preserve">dation, content moderation and maintaining a safe online environment. By utilizing data-driven insights and AI technologies, Instagram enhances user experiences, </w:t>
-      </w:r>
-      <w:r>
-        <w:rPr>
-          <w:rFonts w:ascii="Arial" w:eastAsia="Times New Roman" w:hAnsi="Arial" w:cs="Arial"/>
-          <w:kern w:val="0"/>
-          <w:sz w:val="24"/>
-          <w:szCs w:val="24"/>
-          <w:lang w:eastAsia="en-IN"/>
-          <w14:ligatures w14:val="none"/>
-        </w:rPr>
-        <w:t>promot</w:t>
-      </w:r>
-      <w:r>
-        <w:rPr>
-          <w:rFonts w:ascii="Arial" w:eastAsia="Times New Roman" w:hAnsi="Arial" w:cs="Arial"/>
-          <w:kern w:val="0"/>
-          <w:sz w:val="24"/>
-          <w:szCs w:val="24"/>
-          <w:lang w:eastAsia="en-IN"/>
-          <w14:ligatures w14:val="none"/>
-        </w:rPr>
-        <w:t>es</w:t>
-      </w:r>
-      <w:r>
-        <w:rPr>
-          <w:rFonts w:ascii="Arial" w:eastAsia="Times New Roman" w:hAnsi="Arial" w:cs="Arial"/>
-          <w:kern w:val="0"/>
-          <w:sz w:val="24"/>
-          <w:szCs w:val="24"/>
-          <w:lang w:eastAsia="en-IN"/>
-          <w14:ligatures w14:val="none"/>
-        </w:rPr>
-        <w:t xml:space="preserve"> positive interactions, and foster a more engaging social media platform.</w:t>
-      </w:r>
-    </w:p>
+    <w:p/>
     <w:sectPr>
       <w:pgSz w:w="11906" w:h="16838"/>
       <w:pgMar w:top="1440" w:right="1440" w:bottom="1440" w:left="1440" w:header="708" w:footer="708" w:gutter="0"/>
@@ -1087,6 +871,119 @@
 <file path=word/numbering.xml><?xml version="1.0" encoding="utf-8"?>
 <w:numbering xmlns:wpc="http://schemas.microsoft.com/office/word/2010/wordprocessingCanvas" xmlns:cx="http://schemas.microsoft.com/office/drawing/2014/chartex" xmlns:cx1="http://schemas.microsoft.com/office/drawing/2015/9/8/chartex" xmlns:cx2="http://schemas.microsoft.com/office/drawing/2015/10/21/chartex" xmlns:cx3="http://schemas.microsoft.com/office/drawing/2016/5/9/chartex" xmlns:cx4="http://schemas.microsoft.com/office/drawing/2016/5/10/chartex" xmlns:cx5="http://schemas.microsoft.com/office/drawing/2016/5/11/chartex" xmlns:cx6="http://schemas.microsoft.com/office/drawing/2016/5/12/chartex" xmlns:cx7="http://schemas.microsoft.com/office/drawing/2016/5/13/chartex" xmlns:cx8="http://schemas.microsoft.com/office/drawing/2016/5/14/chartex" xmlns:mc="http://schemas.openxmlformats.org/markup-compatibility/2006" xmlns:aink="http://schemas.microsoft.com/office/drawing/2016/ink" xmlns:am3d="http://schemas.microsoft.com/office/drawing/2017/model3d" xmlns:o="urn:schemas-microsoft-com:office:office" xmlns:oel="http://schemas.microsoft.com/office/2019/extlst" xmlns:r="http://schemas.openxmlformats.org/officeDocument/2006/relationships" xmlns:m="http://schemas.openxmlformats.org/officeDocument/2006/math" xmlns:v="urn:schemas-microsoft-com:vml" xmlns:wp14="http://schemas.microsoft.com/office/word/2010/wordprocessingDrawing" xmlns:wp="http://schemas.openxmlformats.org/drawingml/2006/wordprocessingDrawing" xmlns:w10="urn:schemas-microsoft-com:office:word" xmlns:w="http://schemas.openxmlformats.org/wordprocessingml/2006/main" xmlns:w14="http://schemas.microsoft.com/office/word/2010/wordml" xmlns:w15="http://schemas.microsoft.com/office/word/2012/wordml" xmlns:w16cex="http://schemas.microsoft.com/office/word/2018/wordml/cex" xmlns:w16cid="http://schemas.microsoft.com/office/word/2016/wordml/cid" xmlns:w16="http://schemas.microsoft.com/office/word/2018/wordml" xmlns:w16sdtdh="http://schemas.microsoft.com/office/word/2020/wordml/sdtdatahash" xmlns:w16se="http://schemas.microsoft.com/office/word/2015/wordml/symex" xmlns:wpg="http://schemas.microsoft.com/office/word/2010/wordprocessingGroup" xmlns:wpi="http://schemas.microsoft.com/office/word/2010/wordprocessingInk" xmlns:wne="http://schemas.microsoft.com/office/word/2006/wordml" xmlns:wps="http://schemas.microsoft.com/office/word/2010/wordprocessingShape" mc:Ignorable="w14 w15 w16se w16cid w16 w16cex w16sdtdh wp14">
   <w:abstractNum w:abstractNumId="0" w15:restartNumberingAfterBreak="0">
+    <w:nsid w:val="017E709E"/>
+    <w:multiLevelType w:val="multilevel"/>
+    <w:tmpl w:val="396667E0"/>
+    <w:lvl w:ilvl="0">
+      <w:start w:val="4"/>
+      <w:numFmt w:val="decimal"/>
+      <w:lvlText w:val="%1."/>
+      <w:lvlJc w:val="left"/>
+      <w:pPr>
+        <w:tabs>
+          <w:tab w:val="num" w:pos="720"/>
+        </w:tabs>
+        <w:ind w:left="720" w:hanging="360"/>
+      </w:pPr>
+    </w:lvl>
+    <w:lvl w:ilvl="1" w:tentative="1">
+      <w:start w:val="1"/>
+      <w:numFmt w:val="decimal"/>
+      <w:lvlText w:val="%2."/>
+      <w:lvlJc w:val="left"/>
+      <w:pPr>
+        <w:tabs>
+          <w:tab w:val="num" w:pos="1440"/>
+        </w:tabs>
+        <w:ind w:left="1440" w:hanging="360"/>
+      </w:pPr>
+    </w:lvl>
+    <w:lvl w:ilvl="2" w:tentative="1">
+      <w:start w:val="1"/>
+      <w:numFmt w:val="decimal"/>
+      <w:lvlText w:val="%3."/>
+      <w:lvlJc w:val="left"/>
+      <w:pPr>
+        <w:tabs>
+          <w:tab w:val="num" w:pos="2160"/>
+        </w:tabs>
+        <w:ind w:left="2160" w:hanging="360"/>
+      </w:pPr>
+    </w:lvl>
+    <w:lvl w:ilvl="3" w:tentative="1">
+      <w:start w:val="1"/>
+      <w:numFmt w:val="decimal"/>
+      <w:lvlText w:val="%4."/>
+      <w:lvlJc w:val="left"/>
+      <w:pPr>
+        <w:tabs>
+          <w:tab w:val="num" w:pos="2880"/>
+        </w:tabs>
+        <w:ind w:left="2880" w:hanging="360"/>
+      </w:pPr>
+    </w:lvl>
+    <w:lvl w:ilvl="4" w:tentative="1">
+      <w:start w:val="1"/>
+      <w:numFmt w:val="decimal"/>
+      <w:lvlText w:val="%5."/>
+      <w:lvlJc w:val="left"/>
+      <w:pPr>
+        <w:tabs>
+          <w:tab w:val="num" w:pos="3600"/>
+        </w:tabs>
+        <w:ind w:left="3600" w:hanging="360"/>
+      </w:pPr>
+    </w:lvl>
+    <w:lvl w:ilvl="5" w:tentative="1">
+      <w:start w:val="1"/>
+      <w:numFmt w:val="decimal"/>
+      <w:lvlText w:val="%6."/>
+      <w:lvlJc w:val="left"/>
+      <w:pPr>
+        <w:tabs>
+          <w:tab w:val="num" w:pos="4320"/>
+        </w:tabs>
+        <w:ind w:left="4320" w:hanging="360"/>
+      </w:pPr>
+    </w:lvl>
+    <w:lvl w:ilvl="6" w:tentative="1">
+      <w:start w:val="1"/>
+      <w:numFmt w:val="decimal"/>
+      <w:lvlText w:val="%7."/>
+      <w:lvlJc w:val="left"/>
+      <w:pPr>
+        <w:tabs>
+          <w:tab w:val="num" w:pos="5040"/>
+        </w:tabs>
+        <w:ind w:left="5040" w:hanging="360"/>
+      </w:pPr>
+    </w:lvl>
+    <w:lvl w:ilvl="7" w:tentative="1">
+      <w:start w:val="1"/>
+      <w:numFmt w:val="decimal"/>
+      <w:lvlText w:val="%8."/>
+      <w:lvlJc w:val="left"/>
+      <w:pPr>
+        <w:tabs>
+          <w:tab w:val="num" w:pos="5760"/>
+        </w:tabs>
+        <w:ind w:left="5760" w:hanging="360"/>
+      </w:pPr>
+    </w:lvl>
+    <w:lvl w:ilvl="8" w:tentative="1">
+      <w:start w:val="1"/>
+      <w:numFmt w:val="decimal"/>
+      <w:lvlText w:val="%9."/>
+      <w:lvlJc w:val="left"/>
+      <w:pPr>
+        <w:tabs>
+          <w:tab w:val="num" w:pos="6480"/>
+        </w:tabs>
+        <w:ind w:left="6480" w:hanging="360"/>
+      </w:pPr>
+    </w:lvl>
+  </w:abstractNum>
+  <w:abstractNum w:abstractNumId="1" w15:restartNumberingAfterBreak="0">
     <w:nsid w:val="054A2397"/>
     <w:multiLevelType w:val="hybridMultilevel"/>
     <w:tmpl w:val="1592D26C"/>
@@ -1172,7 +1069,233 @@
       </w:pPr>
     </w:lvl>
   </w:abstractNum>
-  <w:abstractNum w:abstractNumId="1" w15:restartNumberingAfterBreak="0">
+  <w:abstractNum w:abstractNumId="2" w15:restartNumberingAfterBreak="0">
+    <w:nsid w:val="1A9E4328"/>
+    <w:multiLevelType w:val="multilevel"/>
+    <w:tmpl w:val="423A28F6"/>
+    <w:lvl w:ilvl="0">
+      <w:start w:val="2"/>
+      <w:numFmt w:val="decimal"/>
+      <w:lvlText w:val="%1."/>
+      <w:lvlJc w:val="left"/>
+      <w:pPr>
+        <w:tabs>
+          <w:tab w:val="num" w:pos="720"/>
+        </w:tabs>
+        <w:ind w:left="720" w:hanging="360"/>
+      </w:pPr>
+    </w:lvl>
+    <w:lvl w:ilvl="1" w:tentative="1">
+      <w:start w:val="1"/>
+      <w:numFmt w:val="decimal"/>
+      <w:lvlText w:val="%2."/>
+      <w:lvlJc w:val="left"/>
+      <w:pPr>
+        <w:tabs>
+          <w:tab w:val="num" w:pos="1440"/>
+        </w:tabs>
+        <w:ind w:left="1440" w:hanging="360"/>
+      </w:pPr>
+    </w:lvl>
+    <w:lvl w:ilvl="2" w:tentative="1">
+      <w:start w:val="1"/>
+      <w:numFmt w:val="decimal"/>
+      <w:lvlText w:val="%3."/>
+      <w:lvlJc w:val="left"/>
+      <w:pPr>
+        <w:tabs>
+          <w:tab w:val="num" w:pos="2160"/>
+        </w:tabs>
+        <w:ind w:left="2160" w:hanging="360"/>
+      </w:pPr>
+    </w:lvl>
+    <w:lvl w:ilvl="3" w:tentative="1">
+      <w:start w:val="1"/>
+      <w:numFmt w:val="decimal"/>
+      <w:lvlText w:val="%4."/>
+      <w:lvlJc w:val="left"/>
+      <w:pPr>
+        <w:tabs>
+          <w:tab w:val="num" w:pos="2880"/>
+        </w:tabs>
+        <w:ind w:left="2880" w:hanging="360"/>
+      </w:pPr>
+    </w:lvl>
+    <w:lvl w:ilvl="4" w:tentative="1">
+      <w:start w:val="1"/>
+      <w:numFmt w:val="decimal"/>
+      <w:lvlText w:val="%5."/>
+      <w:lvlJc w:val="left"/>
+      <w:pPr>
+        <w:tabs>
+          <w:tab w:val="num" w:pos="3600"/>
+        </w:tabs>
+        <w:ind w:left="3600" w:hanging="360"/>
+      </w:pPr>
+    </w:lvl>
+    <w:lvl w:ilvl="5" w:tentative="1">
+      <w:start w:val="1"/>
+      <w:numFmt w:val="decimal"/>
+      <w:lvlText w:val="%6."/>
+      <w:lvlJc w:val="left"/>
+      <w:pPr>
+        <w:tabs>
+          <w:tab w:val="num" w:pos="4320"/>
+        </w:tabs>
+        <w:ind w:left="4320" w:hanging="360"/>
+      </w:pPr>
+    </w:lvl>
+    <w:lvl w:ilvl="6" w:tentative="1">
+      <w:start w:val="1"/>
+      <w:numFmt w:val="decimal"/>
+      <w:lvlText w:val="%7."/>
+      <w:lvlJc w:val="left"/>
+      <w:pPr>
+        <w:tabs>
+          <w:tab w:val="num" w:pos="5040"/>
+        </w:tabs>
+        <w:ind w:left="5040" w:hanging="360"/>
+      </w:pPr>
+    </w:lvl>
+    <w:lvl w:ilvl="7" w:tentative="1">
+      <w:start w:val="1"/>
+      <w:numFmt w:val="decimal"/>
+      <w:lvlText w:val="%8."/>
+      <w:lvlJc w:val="left"/>
+      <w:pPr>
+        <w:tabs>
+          <w:tab w:val="num" w:pos="5760"/>
+        </w:tabs>
+        <w:ind w:left="5760" w:hanging="360"/>
+      </w:pPr>
+    </w:lvl>
+    <w:lvl w:ilvl="8" w:tentative="1">
+      <w:start w:val="1"/>
+      <w:numFmt w:val="decimal"/>
+      <w:lvlText w:val="%9."/>
+      <w:lvlJc w:val="left"/>
+      <w:pPr>
+        <w:tabs>
+          <w:tab w:val="num" w:pos="6480"/>
+        </w:tabs>
+        <w:ind w:left="6480" w:hanging="360"/>
+      </w:pPr>
+    </w:lvl>
+  </w:abstractNum>
+  <w:abstractNum w:abstractNumId="3" w15:restartNumberingAfterBreak="0">
+    <w:nsid w:val="2EF05ADF"/>
+    <w:multiLevelType w:val="multilevel"/>
+    <w:tmpl w:val="C254BAE8"/>
+    <w:lvl w:ilvl="0">
+      <w:start w:val="1"/>
+      <w:numFmt w:val="decimal"/>
+      <w:lvlText w:val="%1."/>
+      <w:lvlJc w:val="left"/>
+      <w:pPr>
+        <w:tabs>
+          <w:tab w:val="num" w:pos="720"/>
+        </w:tabs>
+        <w:ind w:left="720" w:hanging="360"/>
+      </w:pPr>
+    </w:lvl>
+    <w:lvl w:ilvl="1">
+      <w:start w:val="1"/>
+      <w:numFmt w:val="decimal"/>
+      <w:lvlText w:val="%2."/>
+      <w:lvlJc w:val="left"/>
+      <w:pPr>
+        <w:tabs>
+          <w:tab w:val="num" w:pos="1440"/>
+        </w:tabs>
+        <w:ind w:left="1440" w:hanging="360"/>
+      </w:pPr>
+    </w:lvl>
+    <w:lvl w:ilvl="2" w:tentative="1">
+      <w:start w:val="1"/>
+      <w:numFmt w:val="decimal"/>
+      <w:lvlText w:val="%3."/>
+      <w:lvlJc w:val="left"/>
+      <w:pPr>
+        <w:tabs>
+          <w:tab w:val="num" w:pos="2160"/>
+        </w:tabs>
+        <w:ind w:left="2160" w:hanging="360"/>
+      </w:pPr>
+    </w:lvl>
+    <w:lvl w:ilvl="3" w:tentative="1">
+      <w:start w:val="1"/>
+      <w:numFmt w:val="decimal"/>
+      <w:lvlText w:val="%4."/>
+      <w:lvlJc w:val="left"/>
+      <w:pPr>
+        <w:tabs>
+          <w:tab w:val="num" w:pos="2880"/>
+        </w:tabs>
+        <w:ind w:left="2880" w:hanging="360"/>
+      </w:pPr>
+    </w:lvl>
+    <w:lvl w:ilvl="4" w:tentative="1">
+      <w:start w:val="1"/>
+      <w:numFmt w:val="decimal"/>
+      <w:lvlText w:val="%5."/>
+      <w:lvlJc w:val="left"/>
+      <w:pPr>
+        <w:tabs>
+          <w:tab w:val="num" w:pos="3600"/>
+        </w:tabs>
+        <w:ind w:left="3600" w:hanging="360"/>
+      </w:pPr>
+    </w:lvl>
+    <w:lvl w:ilvl="5" w:tentative="1">
+      <w:start w:val="1"/>
+      <w:numFmt w:val="decimal"/>
+      <w:lvlText w:val="%6."/>
+      <w:lvlJc w:val="left"/>
+      <w:pPr>
+        <w:tabs>
+          <w:tab w:val="num" w:pos="4320"/>
+        </w:tabs>
+        <w:ind w:left="4320" w:hanging="360"/>
+      </w:pPr>
+    </w:lvl>
+    <w:lvl w:ilvl="6" w:tentative="1">
+      <w:start w:val="1"/>
+      <w:numFmt w:val="decimal"/>
+      <w:lvlText w:val="%7."/>
+      <w:lvlJc w:val="left"/>
+      <w:pPr>
+        <w:tabs>
+          <w:tab w:val="num" w:pos="5040"/>
+        </w:tabs>
+        <w:ind w:left="5040" w:hanging="360"/>
+      </w:pPr>
+    </w:lvl>
+    <w:lvl w:ilvl="7" w:tentative="1">
+      <w:start w:val="1"/>
+      <w:numFmt w:val="decimal"/>
+      <w:lvlText w:val="%8."/>
+      <w:lvlJc w:val="left"/>
+      <w:pPr>
+        <w:tabs>
+          <w:tab w:val="num" w:pos="5760"/>
+        </w:tabs>
+        <w:ind w:left="5760" w:hanging="360"/>
+      </w:pPr>
+    </w:lvl>
+    <w:lvl w:ilvl="8" w:tentative="1">
+      <w:start w:val="1"/>
+      <w:numFmt w:val="decimal"/>
+      <w:lvlText w:val="%9."/>
+      <w:lvlJc w:val="left"/>
+      <w:pPr>
+        <w:tabs>
+          <w:tab w:val="num" w:pos="6480"/>
+        </w:tabs>
+        <w:ind w:left="6480" w:hanging="360"/>
+      </w:pPr>
+    </w:lvl>
+  </w:abstractNum>
+  <w:abstractNum w:abstractNumId="4" w15:restartNumberingAfterBreak="0">
     <w:nsid w:val="321D4B35"/>
     <w:multiLevelType w:val="hybridMultilevel"/>
     <w:tmpl w:val="D95E9162"/>
@@ -1258,7 +1381,120 @@
       </w:pPr>
     </w:lvl>
   </w:abstractNum>
-  <w:abstractNum w:abstractNumId="2" w15:restartNumberingAfterBreak="0">
+  <w:abstractNum w:abstractNumId="5" w15:restartNumberingAfterBreak="0">
+    <w:nsid w:val="3AED47FC"/>
+    <w:multiLevelType w:val="multilevel"/>
+    <w:tmpl w:val="AFB0855A"/>
+    <w:lvl w:ilvl="0">
+      <w:start w:val="1"/>
+      <w:numFmt w:val="decimal"/>
+      <w:lvlText w:val="%1."/>
+      <w:lvlJc w:val="left"/>
+      <w:pPr>
+        <w:tabs>
+          <w:tab w:val="num" w:pos="720"/>
+        </w:tabs>
+        <w:ind w:left="720" w:hanging="360"/>
+      </w:pPr>
+    </w:lvl>
+    <w:lvl w:ilvl="1">
+      <w:start w:val="1"/>
+      <w:numFmt w:val="decimal"/>
+      <w:lvlText w:val="%2."/>
+      <w:lvlJc w:val="left"/>
+      <w:pPr>
+        <w:tabs>
+          <w:tab w:val="num" w:pos="1440"/>
+        </w:tabs>
+        <w:ind w:left="1440" w:hanging="360"/>
+      </w:pPr>
+    </w:lvl>
+    <w:lvl w:ilvl="2" w:tentative="1">
+      <w:start w:val="1"/>
+      <w:numFmt w:val="decimal"/>
+      <w:lvlText w:val="%3."/>
+      <w:lvlJc w:val="left"/>
+      <w:pPr>
+        <w:tabs>
+          <w:tab w:val="num" w:pos="2160"/>
+        </w:tabs>
+        <w:ind w:left="2160" w:hanging="360"/>
+      </w:pPr>
+    </w:lvl>
+    <w:lvl w:ilvl="3" w:tentative="1">
+      <w:start w:val="1"/>
+      <w:numFmt w:val="decimal"/>
+      <w:lvlText w:val="%4."/>
+      <w:lvlJc w:val="left"/>
+      <w:pPr>
+        <w:tabs>
+          <w:tab w:val="num" w:pos="2880"/>
+        </w:tabs>
+        <w:ind w:left="2880" w:hanging="360"/>
+      </w:pPr>
+    </w:lvl>
+    <w:lvl w:ilvl="4" w:tentative="1">
+      <w:start w:val="1"/>
+      <w:numFmt w:val="decimal"/>
+      <w:lvlText w:val="%5."/>
+      <w:lvlJc w:val="left"/>
+      <w:pPr>
+        <w:tabs>
+          <w:tab w:val="num" w:pos="3600"/>
+        </w:tabs>
+        <w:ind w:left="3600" w:hanging="360"/>
+      </w:pPr>
+    </w:lvl>
+    <w:lvl w:ilvl="5" w:tentative="1">
+      <w:start w:val="1"/>
+      <w:numFmt w:val="decimal"/>
+      <w:lvlText w:val="%6."/>
+      <w:lvlJc w:val="left"/>
+      <w:pPr>
+        <w:tabs>
+          <w:tab w:val="num" w:pos="4320"/>
+        </w:tabs>
+        <w:ind w:left="4320" w:hanging="360"/>
+      </w:pPr>
+    </w:lvl>
+    <w:lvl w:ilvl="6" w:tentative="1">
+      <w:start w:val="1"/>
+      <w:numFmt w:val="decimal"/>
+      <w:lvlText w:val="%7."/>
+      <w:lvlJc w:val="left"/>
+      <w:pPr>
+        <w:tabs>
+          <w:tab w:val="num" w:pos="5040"/>
+        </w:tabs>
+        <w:ind w:left="5040" w:hanging="360"/>
+      </w:pPr>
+    </w:lvl>
+    <w:lvl w:ilvl="7" w:tentative="1">
+      <w:start w:val="1"/>
+      <w:numFmt w:val="decimal"/>
+      <w:lvlText w:val="%8."/>
+      <w:lvlJc w:val="left"/>
+      <w:pPr>
+        <w:tabs>
+          <w:tab w:val="num" w:pos="5760"/>
+        </w:tabs>
+        <w:ind w:left="5760" w:hanging="360"/>
+      </w:pPr>
+    </w:lvl>
+    <w:lvl w:ilvl="8" w:tentative="1">
+      <w:start w:val="1"/>
+      <w:numFmt w:val="decimal"/>
+      <w:lvlText w:val="%9."/>
+      <w:lvlJc w:val="left"/>
+      <w:pPr>
+        <w:tabs>
+          <w:tab w:val="num" w:pos="6480"/>
+        </w:tabs>
+        <w:ind w:left="6480" w:hanging="360"/>
+      </w:pPr>
+    </w:lvl>
+  </w:abstractNum>
+  <w:abstractNum w:abstractNumId="6" w15:restartNumberingAfterBreak="0">
     <w:nsid w:val="401110E0"/>
     <w:multiLevelType w:val="hybridMultilevel"/>
     <w:tmpl w:val="CBCE4E3C"/>
@@ -1349,7 +1585,120 @@
       </w:pPr>
     </w:lvl>
   </w:abstractNum>
-  <w:abstractNum w:abstractNumId="3" w15:restartNumberingAfterBreak="0">
+  <w:abstractNum w:abstractNumId="7" w15:restartNumberingAfterBreak="0">
+    <w:nsid w:val="403C0817"/>
+    <w:multiLevelType w:val="multilevel"/>
+    <w:tmpl w:val="0EB22C82"/>
+    <w:lvl w:ilvl="0">
+      <w:start w:val="4"/>
+      <w:numFmt w:val="decimal"/>
+      <w:lvlText w:val="%1."/>
+      <w:lvlJc w:val="left"/>
+      <w:pPr>
+        <w:tabs>
+          <w:tab w:val="num" w:pos="720"/>
+        </w:tabs>
+        <w:ind w:left="720" w:hanging="360"/>
+      </w:pPr>
+    </w:lvl>
+    <w:lvl w:ilvl="1" w:tentative="1">
+      <w:start w:val="1"/>
+      <w:numFmt w:val="decimal"/>
+      <w:lvlText w:val="%2."/>
+      <w:lvlJc w:val="left"/>
+      <w:pPr>
+        <w:tabs>
+          <w:tab w:val="num" w:pos="1440"/>
+        </w:tabs>
+        <w:ind w:left="1440" w:hanging="360"/>
+      </w:pPr>
+    </w:lvl>
+    <w:lvl w:ilvl="2" w:tentative="1">
+      <w:start w:val="1"/>
+      <w:numFmt w:val="decimal"/>
+      <w:lvlText w:val="%3."/>
+      <w:lvlJc w:val="left"/>
+      <w:pPr>
+        <w:tabs>
+          <w:tab w:val="num" w:pos="2160"/>
+        </w:tabs>
+        <w:ind w:left="2160" w:hanging="360"/>
+      </w:pPr>
+    </w:lvl>
+    <w:lvl w:ilvl="3" w:tentative="1">
+      <w:start w:val="1"/>
+      <w:numFmt w:val="decimal"/>
+      <w:lvlText w:val="%4."/>
+      <w:lvlJc w:val="left"/>
+      <w:pPr>
+        <w:tabs>
+          <w:tab w:val="num" w:pos="2880"/>
+        </w:tabs>
+        <w:ind w:left="2880" w:hanging="360"/>
+      </w:pPr>
+    </w:lvl>
+    <w:lvl w:ilvl="4" w:tentative="1">
+      <w:start w:val="1"/>
+      <w:numFmt w:val="decimal"/>
+      <w:lvlText w:val="%5."/>
+      <w:lvlJc w:val="left"/>
+      <w:pPr>
+        <w:tabs>
+          <w:tab w:val="num" w:pos="3600"/>
+        </w:tabs>
+        <w:ind w:left="3600" w:hanging="360"/>
+      </w:pPr>
+    </w:lvl>
+    <w:lvl w:ilvl="5" w:tentative="1">
+      <w:start w:val="1"/>
+      <w:numFmt w:val="decimal"/>
+      <w:lvlText w:val="%6."/>
+      <w:lvlJc w:val="left"/>
+      <w:pPr>
+        <w:tabs>
+          <w:tab w:val="num" w:pos="4320"/>
+        </w:tabs>
+        <w:ind w:left="4320" w:hanging="360"/>
+      </w:pPr>
+    </w:lvl>
+    <w:lvl w:ilvl="6" w:tentative="1">
+      <w:start w:val="1"/>
+      <w:numFmt w:val="decimal"/>
+      <w:lvlText w:val="%7."/>
+      <w:lvlJc w:val="left"/>
+      <w:pPr>
+        <w:tabs>
+          <w:tab w:val="num" w:pos="5040"/>
+        </w:tabs>
+        <w:ind w:left="5040" w:hanging="360"/>
+      </w:pPr>
+    </w:lvl>
+    <w:lvl w:ilvl="7" w:tentative="1">
+      <w:start w:val="1"/>
+      <w:numFmt w:val="decimal"/>
+      <w:lvlText w:val="%8."/>
+      <w:lvlJc w:val="left"/>
+      <w:pPr>
+        <w:tabs>
+          <w:tab w:val="num" w:pos="5760"/>
+        </w:tabs>
+        <w:ind w:left="5760" w:hanging="360"/>
+      </w:pPr>
+    </w:lvl>
+    <w:lvl w:ilvl="8" w:tentative="1">
+      <w:start w:val="1"/>
+      <w:numFmt w:val="decimal"/>
+      <w:lvlText w:val="%9."/>
+      <w:lvlJc w:val="left"/>
+      <w:pPr>
+        <w:tabs>
+          <w:tab w:val="num" w:pos="6480"/>
+        </w:tabs>
+        <w:ind w:left="6480" w:hanging="360"/>
+      </w:pPr>
+    </w:lvl>
+  </w:abstractNum>
+  <w:abstractNum w:abstractNumId="8" w15:restartNumberingAfterBreak="0">
     <w:nsid w:val="61F071B9"/>
     <w:multiLevelType w:val="hybridMultilevel"/>
     <w:tmpl w:val="268E60D8"/>
@@ -1462,17 +1811,674 @@
       </w:rPr>
     </w:lvl>
   </w:abstractNum>
+  <w:abstractNum w:abstractNumId="9" w15:restartNumberingAfterBreak="0">
+    <w:nsid w:val="67BF4651"/>
+    <w:multiLevelType w:val="multilevel"/>
+    <w:tmpl w:val="C6B478E2"/>
+    <w:lvl w:ilvl="0">
+      <w:start w:val="3"/>
+      <w:numFmt w:val="decimal"/>
+      <w:lvlText w:val="%1."/>
+      <w:lvlJc w:val="left"/>
+      <w:pPr>
+        <w:tabs>
+          <w:tab w:val="num" w:pos="720"/>
+        </w:tabs>
+        <w:ind w:left="720" w:hanging="360"/>
+      </w:pPr>
+    </w:lvl>
+    <w:lvl w:ilvl="1" w:tentative="1">
+      <w:start w:val="1"/>
+      <w:numFmt w:val="decimal"/>
+      <w:lvlText w:val="%2."/>
+      <w:lvlJc w:val="left"/>
+      <w:pPr>
+        <w:tabs>
+          <w:tab w:val="num" w:pos="1440"/>
+        </w:tabs>
+        <w:ind w:left="1440" w:hanging="360"/>
+      </w:pPr>
+    </w:lvl>
+    <w:lvl w:ilvl="2" w:tentative="1">
+      <w:start w:val="1"/>
+      <w:numFmt w:val="decimal"/>
+      <w:lvlText w:val="%3."/>
+      <w:lvlJc w:val="left"/>
+      <w:pPr>
+        <w:tabs>
+          <w:tab w:val="num" w:pos="2160"/>
+        </w:tabs>
+        <w:ind w:left="2160" w:hanging="360"/>
+      </w:pPr>
+    </w:lvl>
+    <w:lvl w:ilvl="3" w:tentative="1">
+      <w:start w:val="1"/>
+      <w:numFmt w:val="decimal"/>
+      <w:lvlText w:val="%4."/>
+      <w:lvlJc w:val="left"/>
+      <w:pPr>
+        <w:tabs>
+          <w:tab w:val="num" w:pos="2880"/>
+        </w:tabs>
+        <w:ind w:left="2880" w:hanging="360"/>
+      </w:pPr>
+    </w:lvl>
+    <w:lvl w:ilvl="4" w:tentative="1">
+      <w:start w:val="1"/>
+      <w:numFmt w:val="decimal"/>
+      <w:lvlText w:val="%5."/>
+      <w:lvlJc w:val="left"/>
+      <w:pPr>
+        <w:tabs>
+          <w:tab w:val="num" w:pos="3600"/>
+        </w:tabs>
+        <w:ind w:left="3600" w:hanging="360"/>
+      </w:pPr>
+    </w:lvl>
+    <w:lvl w:ilvl="5" w:tentative="1">
+      <w:start w:val="1"/>
+      <w:numFmt w:val="decimal"/>
+      <w:lvlText w:val="%6."/>
+      <w:lvlJc w:val="left"/>
+      <w:pPr>
+        <w:tabs>
+          <w:tab w:val="num" w:pos="4320"/>
+        </w:tabs>
+        <w:ind w:left="4320" w:hanging="360"/>
+      </w:pPr>
+    </w:lvl>
+    <w:lvl w:ilvl="6" w:tentative="1">
+      <w:start w:val="1"/>
+      <w:numFmt w:val="decimal"/>
+      <w:lvlText w:val="%7."/>
+      <w:lvlJc w:val="left"/>
+      <w:pPr>
+        <w:tabs>
+          <w:tab w:val="num" w:pos="5040"/>
+        </w:tabs>
+        <w:ind w:left="5040" w:hanging="360"/>
+      </w:pPr>
+    </w:lvl>
+    <w:lvl w:ilvl="7" w:tentative="1">
+      <w:start w:val="1"/>
+      <w:numFmt w:val="decimal"/>
+      <w:lvlText w:val="%8."/>
+      <w:lvlJc w:val="left"/>
+      <w:pPr>
+        <w:tabs>
+          <w:tab w:val="num" w:pos="5760"/>
+        </w:tabs>
+        <w:ind w:left="5760" w:hanging="360"/>
+      </w:pPr>
+    </w:lvl>
+    <w:lvl w:ilvl="8" w:tentative="1">
+      <w:start w:val="1"/>
+      <w:numFmt w:val="decimal"/>
+      <w:lvlText w:val="%9."/>
+      <w:lvlJc w:val="left"/>
+      <w:pPr>
+        <w:tabs>
+          <w:tab w:val="num" w:pos="6480"/>
+        </w:tabs>
+        <w:ind w:left="6480" w:hanging="360"/>
+      </w:pPr>
+    </w:lvl>
+  </w:abstractNum>
+  <w:abstractNum w:abstractNumId="10" w15:restartNumberingAfterBreak="0">
+    <w:nsid w:val="6A503E36"/>
+    <w:multiLevelType w:val="multilevel"/>
+    <w:tmpl w:val="B21C840A"/>
+    <w:lvl w:ilvl="0">
+      <w:start w:val="2"/>
+      <w:numFmt w:val="decimal"/>
+      <w:lvlText w:val="%1."/>
+      <w:lvlJc w:val="left"/>
+      <w:pPr>
+        <w:tabs>
+          <w:tab w:val="num" w:pos="720"/>
+        </w:tabs>
+        <w:ind w:left="720" w:hanging="360"/>
+      </w:pPr>
+    </w:lvl>
+    <w:lvl w:ilvl="1" w:tentative="1">
+      <w:start w:val="1"/>
+      <w:numFmt w:val="decimal"/>
+      <w:lvlText w:val="%2."/>
+      <w:lvlJc w:val="left"/>
+      <w:pPr>
+        <w:tabs>
+          <w:tab w:val="num" w:pos="1440"/>
+        </w:tabs>
+        <w:ind w:left="1440" w:hanging="360"/>
+      </w:pPr>
+    </w:lvl>
+    <w:lvl w:ilvl="2" w:tentative="1">
+      <w:start w:val="1"/>
+      <w:numFmt w:val="decimal"/>
+      <w:lvlText w:val="%3."/>
+      <w:lvlJc w:val="left"/>
+      <w:pPr>
+        <w:tabs>
+          <w:tab w:val="num" w:pos="2160"/>
+        </w:tabs>
+        <w:ind w:left="2160" w:hanging="360"/>
+      </w:pPr>
+    </w:lvl>
+    <w:lvl w:ilvl="3" w:tentative="1">
+      <w:start w:val="1"/>
+      <w:numFmt w:val="decimal"/>
+      <w:lvlText w:val="%4."/>
+      <w:lvlJc w:val="left"/>
+      <w:pPr>
+        <w:tabs>
+          <w:tab w:val="num" w:pos="2880"/>
+        </w:tabs>
+        <w:ind w:left="2880" w:hanging="360"/>
+      </w:pPr>
+    </w:lvl>
+    <w:lvl w:ilvl="4" w:tentative="1">
+      <w:start w:val="1"/>
+      <w:numFmt w:val="decimal"/>
+      <w:lvlText w:val="%5."/>
+      <w:lvlJc w:val="left"/>
+      <w:pPr>
+        <w:tabs>
+          <w:tab w:val="num" w:pos="3600"/>
+        </w:tabs>
+        <w:ind w:left="3600" w:hanging="360"/>
+      </w:pPr>
+    </w:lvl>
+    <w:lvl w:ilvl="5" w:tentative="1">
+      <w:start w:val="1"/>
+      <w:numFmt w:val="decimal"/>
+      <w:lvlText w:val="%6."/>
+      <w:lvlJc w:val="left"/>
+      <w:pPr>
+        <w:tabs>
+          <w:tab w:val="num" w:pos="4320"/>
+        </w:tabs>
+        <w:ind w:left="4320" w:hanging="360"/>
+      </w:pPr>
+    </w:lvl>
+    <w:lvl w:ilvl="6" w:tentative="1">
+      <w:start w:val="1"/>
+      <w:numFmt w:val="decimal"/>
+      <w:lvlText w:val="%7."/>
+      <w:lvlJc w:val="left"/>
+      <w:pPr>
+        <w:tabs>
+          <w:tab w:val="num" w:pos="5040"/>
+        </w:tabs>
+        <w:ind w:left="5040" w:hanging="360"/>
+      </w:pPr>
+    </w:lvl>
+    <w:lvl w:ilvl="7" w:tentative="1">
+      <w:start w:val="1"/>
+      <w:numFmt w:val="decimal"/>
+      <w:lvlText w:val="%8."/>
+      <w:lvlJc w:val="left"/>
+      <w:pPr>
+        <w:tabs>
+          <w:tab w:val="num" w:pos="5760"/>
+        </w:tabs>
+        <w:ind w:left="5760" w:hanging="360"/>
+      </w:pPr>
+    </w:lvl>
+    <w:lvl w:ilvl="8" w:tentative="1">
+      <w:start w:val="1"/>
+      <w:numFmt w:val="decimal"/>
+      <w:lvlText w:val="%9."/>
+      <w:lvlJc w:val="left"/>
+      <w:pPr>
+        <w:tabs>
+          <w:tab w:val="num" w:pos="6480"/>
+        </w:tabs>
+        <w:ind w:left="6480" w:hanging="360"/>
+      </w:pPr>
+    </w:lvl>
+  </w:abstractNum>
+  <w:abstractNum w:abstractNumId="11" w15:restartNumberingAfterBreak="0">
+    <w:nsid w:val="6AB97BF0"/>
+    <w:multiLevelType w:val="hybridMultilevel"/>
+    <w:tmpl w:val="FA16CE8C"/>
+    <w:lvl w:ilvl="0" w:tplc="8340A2FE">
+      <w:start w:val="2"/>
+      <w:numFmt w:val="lowerLetter"/>
+      <w:lvlText w:val="%1."/>
+      <w:lvlJc w:val="left"/>
+      <w:pPr>
+        <w:tabs>
+          <w:tab w:val="num" w:pos="720"/>
+        </w:tabs>
+        <w:ind w:left="720" w:hanging="360"/>
+      </w:pPr>
+    </w:lvl>
+    <w:lvl w:ilvl="1" w:tplc="7450A92E" w:tentative="1">
+      <w:start w:val="1"/>
+      <w:numFmt w:val="decimal"/>
+      <w:lvlText w:val="%2."/>
+      <w:lvlJc w:val="left"/>
+      <w:pPr>
+        <w:tabs>
+          <w:tab w:val="num" w:pos="1440"/>
+        </w:tabs>
+        <w:ind w:left="1440" w:hanging="360"/>
+      </w:pPr>
+    </w:lvl>
+    <w:lvl w:ilvl="2" w:tplc="D9E2463E" w:tentative="1">
+      <w:start w:val="1"/>
+      <w:numFmt w:val="decimal"/>
+      <w:lvlText w:val="%3."/>
+      <w:lvlJc w:val="left"/>
+      <w:pPr>
+        <w:tabs>
+          <w:tab w:val="num" w:pos="2160"/>
+        </w:tabs>
+        <w:ind w:left="2160" w:hanging="360"/>
+      </w:pPr>
+    </w:lvl>
+    <w:lvl w:ilvl="3" w:tplc="29B09098" w:tentative="1">
+      <w:start w:val="1"/>
+      <w:numFmt w:val="decimal"/>
+      <w:lvlText w:val="%4."/>
+      <w:lvlJc w:val="left"/>
+      <w:pPr>
+        <w:tabs>
+          <w:tab w:val="num" w:pos="2880"/>
+        </w:tabs>
+        <w:ind w:left="2880" w:hanging="360"/>
+      </w:pPr>
+    </w:lvl>
+    <w:lvl w:ilvl="4" w:tplc="7B9A533C" w:tentative="1">
+      <w:start w:val="1"/>
+      <w:numFmt w:val="decimal"/>
+      <w:lvlText w:val="%5."/>
+      <w:lvlJc w:val="left"/>
+      <w:pPr>
+        <w:tabs>
+          <w:tab w:val="num" w:pos="3600"/>
+        </w:tabs>
+        <w:ind w:left="3600" w:hanging="360"/>
+      </w:pPr>
+    </w:lvl>
+    <w:lvl w:ilvl="5" w:tplc="842635A8" w:tentative="1">
+      <w:start w:val="1"/>
+      <w:numFmt w:val="decimal"/>
+      <w:lvlText w:val="%6."/>
+      <w:lvlJc w:val="left"/>
+      <w:pPr>
+        <w:tabs>
+          <w:tab w:val="num" w:pos="4320"/>
+        </w:tabs>
+        <w:ind w:left="4320" w:hanging="360"/>
+      </w:pPr>
+    </w:lvl>
+    <w:lvl w:ilvl="6" w:tplc="E4760A06" w:tentative="1">
+      <w:start w:val="1"/>
+      <w:numFmt w:val="decimal"/>
+      <w:lvlText w:val="%7."/>
+      <w:lvlJc w:val="left"/>
+      <w:pPr>
+        <w:tabs>
+          <w:tab w:val="num" w:pos="5040"/>
+        </w:tabs>
+        <w:ind w:left="5040" w:hanging="360"/>
+      </w:pPr>
+    </w:lvl>
+    <w:lvl w:ilvl="7" w:tplc="CD2A435C" w:tentative="1">
+      <w:start w:val="1"/>
+      <w:numFmt w:val="decimal"/>
+      <w:lvlText w:val="%8."/>
+      <w:lvlJc w:val="left"/>
+      <w:pPr>
+        <w:tabs>
+          <w:tab w:val="num" w:pos="5760"/>
+        </w:tabs>
+        <w:ind w:left="5760" w:hanging="360"/>
+      </w:pPr>
+    </w:lvl>
+    <w:lvl w:ilvl="8" w:tplc="9F5E5436" w:tentative="1">
+      <w:start w:val="1"/>
+      <w:numFmt w:val="decimal"/>
+      <w:lvlText w:val="%9."/>
+      <w:lvlJc w:val="left"/>
+      <w:pPr>
+        <w:tabs>
+          <w:tab w:val="num" w:pos="6480"/>
+        </w:tabs>
+        <w:ind w:left="6480" w:hanging="360"/>
+      </w:pPr>
+    </w:lvl>
+  </w:abstractNum>
+  <w:abstractNum w:abstractNumId="12" w15:restartNumberingAfterBreak="0">
+    <w:nsid w:val="6D7B4DCE"/>
+    <w:multiLevelType w:val="hybridMultilevel"/>
+    <w:tmpl w:val="5BD44DDC"/>
+    <w:lvl w:ilvl="0" w:tplc="6636A570">
+      <w:start w:val="2"/>
+      <w:numFmt w:val="lowerLetter"/>
+      <w:lvlText w:val="%1."/>
+      <w:lvlJc w:val="left"/>
+      <w:pPr>
+        <w:tabs>
+          <w:tab w:val="num" w:pos="720"/>
+        </w:tabs>
+        <w:ind w:left="720" w:hanging="360"/>
+      </w:pPr>
+    </w:lvl>
+    <w:lvl w:ilvl="1" w:tplc="4482A5C8" w:tentative="1">
+      <w:start w:val="1"/>
+      <w:numFmt w:val="decimal"/>
+      <w:lvlText w:val="%2."/>
+      <w:lvlJc w:val="left"/>
+      <w:pPr>
+        <w:tabs>
+          <w:tab w:val="num" w:pos="1440"/>
+        </w:tabs>
+        <w:ind w:left="1440" w:hanging="360"/>
+      </w:pPr>
+    </w:lvl>
+    <w:lvl w:ilvl="2" w:tplc="7D5255F4" w:tentative="1">
+      <w:start w:val="1"/>
+      <w:numFmt w:val="decimal"/>
+      <w:lvlText w:val="%3."/>
+      <w:lvlJc w:val="left"/>
+      <w:pPr>
+        <w:tabs>
+          <w:tab w:val="num" w:pos="2160"/>
+        </w:tabs>
+        <w:ind w:left="2160" w:hanging="360"/>
+      </w:pPr>
+    </w:lvl>
+    <w:lvl w:ilvl="3" w:tplc="FF261AE6" w:tentative="1">
+      <w:start w:val="1"/>
+      <w:numFmt w:val="decimal"/>
+      <w:lvlText w:val="%4."/>
+      <w:lvlJc w:val="left"/>
+      <w:pPr>
+        <w:tabs>
+          <w:tab w:val="num" w:pos="2880"/>
+        </w:tabs>
+        <w:ind w:left="2880" w:hanging="360"/>
+      </w:pPr>
+    </w:lvl>
+    <w:lvl w:ilvl="4" w:tplc="2E165272" w:tentative="1">
+      <w:start w:val="1"/>
+      <w:numFmt w:val="decimal"/>
+      <w:lvlText w:val="%5."/>
+      <w:lvlJc w:val="left"/>
+      <w:pPr>
+        <w:tabs>
+          <w:tab w:val="num" w:pos="3600"/>
+        </w:tabs>
+        <w:ind w:left="3600" w:hanging="360"/>
+      </w:pPr>
+    </w:lvl>
+    <w:lvl w:ilvl="5" w:tplc="6A6AC47A" w:tentative="1">
+      <w:start w:val="1"/>
+      <w:numFmt w:val="decimal"/>
+      <w:lvlText w:val="%6."/>
+      <w:lvlJc w:val="left"/>
+      <w:pPr>
+        <w:tabs>
+          <w:tab w:val="num" w:pos="4320"/>
+        </w:tabs>
+        <w:ind w:left="4320" w:hanging="360"/>
+      </w:pPr>
+    </w:lvl>
+    <w:lvl w:ilvl="6" w:tplc="016E3D36" w:tentative="1">
+      <w:start w:val="1"/>
+      <w:numFmt w:val="decimal"/>
+      <w:lvlText w:val="%7."/>
+      <w:lvlJc w:val="left"/>
+      <w:pPr>
+        <w:tabs>
+          <w:tab w:val="num" w:pos="5040"/>
+        </w:tabs>
+        <w:ind w:left="5040" w:hanging="360"/>
+      </w:pPr>
+    </w:lvl>
+    <w:lvl w:ilvl="7" w:tplc="C9E038DC" w:tentative="1">
+      <w:start w:val="1"/>
+      <w:numFmt w:val="decimal"/>
+      <w:lvlText w:val="%8."/>
+      <w:lvlJc w:val="left"/>
+      <w:pPr>
+        <w:tabs>
+          <w:tab w:val="num" w:pos="5760"/>
+        </w:tabs>
+        <w:ind w:left="5760" w:hanging="360"/>
+      </w:pPr>
+    </w:lvl>
+    <w:lvl w:ilvl="8" w:tplc="D0DADB74" w:tentative="1">
+      <w:start w:val="1"/>
+      <w:numFmt w:val="decimal"/>
+      <w:lvlText w:val="%9."/>
+      <w:lvlJc w:val="left"/>
+      <w:pPr>
+        <w:tabs>
+          <w:tab w:val="num" w:pos="6480"/>
+        </w:tabs>
+        <w:ind w:left="6480" w:hanging="360"/>
+      </w:pPr>
+    </w:lvl>
+  </w:abstractNum>
+  <w:abstractNum w:abstractNumId="13" w15:restartNumberingAfterBreak="0">
+    <w:nsid w:val="7DCB1B2E"/>
+    <w:multiLevelType w:val="multilevel"/>
+    <w:tmpl w:val="CF42C712"/>
+    <w:lvl w:ilvl="0">
+      <w:start w:val="3"/>
+      <w:numFmt w:val="decimal"/>
+      <w:lvlText w:val="%1."/>
+      <w:lvlJc w:val="left"/>
+      <w:pPr>
+        <w:tabs>
+          <w:tab w:val="num" w:pos="720"/>
+        </w:tabs>
+        <w:ind w:left="720" w:hanging="360"/>
+      </w:pPr>
+    </w:lvl>
+    <w:lvl w:ilvl="1" w:tentative="1">
+      <w:start w:val="1"/>
+      <w:numFmt w:val="decimal"/>
+      <w:lvlText w:val="%2."/>
+      <w:lvlJc w:val="left"/>
+      <w:pPr>
+        <w:tabs>
+          <w:tab w:val="num" w:pos="1440"/>
+        </w:tabs>
+        <w:ind w:left="1440" w:hanging="360"/>
+      </w:pPr>
+    </w:lvl>
+    <w:lvl w:ilvl="2" w:tentative="1">
+      <w:start w:val="1"/>
+      <w:numFmt w:val="decimal"/>
+      <w:lvlText w:val="%3."/>
+      <w:lvlJc w:val="left"/>
+      <w:pPr>
+        <w:tabs>
+          <w:tab w:val="num" w:pos="2160"/>
+        </w:tabs>
+        <w:ind w:left="2160" w:hanging="360"/>
+      </w:pPr>
+    </w:lvl>
+    <w:lvl w:ilvl="3" w:tentative="1">
+      <w:start w:val="1"/>
+      <w:numFmt w:val="decimal"/>
+      <w:lvlText w:val="%4."/>
+      <w:lvlJc w:val="left"/>
+      <w:pPr>
+        <w:tabs>
+          <w:tab w:val="num" w:pos="2880"/>
+        </w:tabs>
+        <w:ind w:left="2880" w:hanging="360"/>
+      </w:pPr>
+    </w:lvl>
+    <w:lvl w:ilvl="4" w:tentative="1">
+      <w:start w:val="1"/>
+      <w:numFmt w:val="decimal"/>
+      <w:lvlText w:val="%5."/>
+      <w:lvlJc w:val="left"/>
+      <w:pPr>
+        <w:tabs>
+          <w:tab w:val="num" w:pos="3600"/>
+        </w:tabs>
+        <w:ind w:left="3600" w:hanging="360"/>
+      </w:pPr>
+    </w:lvl>
+    <w:lvl w:ilvl="5" w:tentative="1">
+      <w:start w:val="1"/>
+      <w:numFmt w:val="decimal"/>
+      <w:lvlText w:val="%6."/>
+      <w:lvlJc w:val="left"/>
+      <w:pPr>
+        <w:tabs>
+          <w:tab w:val="num" w:pos="4320"/>
+        </w:tabs>
+        <w:ind w:left="4320" w:hanging="360"/>
+      </w:pPr>
+    </w:lvl>
+    <w:lvl w:ilvl="6" w:tentative="1">
+      <w:start w:val="1"/>
+      <w:numFmt w:val="decimal"/>
+      <w:lvlText w:val="%7."/>
+      <w:lvlJc w:val="left"/>
+      <w:pPr>
+        <w:tabs>
+          <w:tab w:val="num" w:pos="5040"/>
+        </w:tabs>
+        <w:ind w:left="5040" w:hanging="360"/>
+      </w:pPr>
+    </w:lvl>
+    <w:lvl w:ilvl="7" w:tentative="1">
+      <w:start w:val="1"/>
+      <w:numFmt w:val="decimal"/>
+      <w:lvlText w:val="%8."/>
+      <w:lvlJc w:val="left"/>
+      <w:pPr>
+        <w:tabs>
+          <w:tab w:val="num" w:pos="5760"/>
+        </w:tabs>
+        <w:ind w:left="5760" w:hanging="360"/>
+      </w:pPr>
+    </w:lvl>
+    <w:lvl w:ilvl="8" w:tentative="1">
+      <w:start w:val="1"/>
+      <w:numFmt w:val="decimal"/>
+      <w:lvlText w:val="%9."/>
+      <w:lvlJc w:val="left"/>
+      <w:pPr>
+        <w:tabs>
+          <w:tab w:val="num" w:pos="6480"/>
+        </w:tabs>
+        <w:ind w:left="6480" w:hanging="360"/>
+      </w:pPr>
+    </w:lvl>
+  </w:abstractNum>
   <w:num w:numId="1" w16cid:durableId="1240478144">
-    <w:abstractNumId w:val="2"/>
+    <w:abstractNumId w:val="6"/>
   </w:num>
   <w:num w:numId="2" w16cid:durableId="955675100">
+    <w:abstractNumId w:val="8"/>
+  </w:num>
+  <w:num w:numId="3" w16cid:durableId="188687275">
+    <w:abstractNumId w:val="1"/>
+  </w:num>
+  <w:num w:numId="4" w16cid:durableId="110242889">
+    <w:abstractNumId w:val="4"/>
+  </w:num>
+  <w:num w:numId="5" w16cid:durableId="1539850948">
+    <w:abstractNumId w:val="5"/>
+  </w:num>
+  <w:num w:numId="6" w16cid:durableId="1795295075">
+    <w:abstractNumId w:val="5"/>
+    <w:lvlOverride w:ilvl="1">
+      <w:lvl w:ilvl="1">
+        <w:numFmt w:val="lowerLetter"/>
+        <w:lvlText w:val="%2."/>
+        <w:lvlJc w:val="left"/>
+      </w:lvl>
+    </w:lvlOverride>
+  </w:num>
+  <w:num w:numId="7" w16cid:durableId="8413403">
+    <w:abstractNumId w:val="11"/>
+  </w:num>
+  <w:num w:numId="8" w16cid:durableId="807669467">
+    <w:abstractNumId w:val="2"/>
+    <w:lvlOverride w:ilvl="0">
+      <w:lvl w:ilvl="0">
+        <w:numFmt w:val="decimal"/>
+        <w:lvlText w:val="%1."/>
+        <w:lvlJc w:val="left"/>
+      </w:lvl>
+    </w:lvlOverride>
+  </w:num>
+  <w:num w:numId="9" w16cid:durableId="20517840">
+    <w:abstractNumId w:val="13"/>
+    <w:lvlOverride w:ilvl="0">
+      <w:lvl w:ilvl="0">
+        <w:numFmt w:val="decimal"/>
+        <w:lvlText w:val="%1."/>
+        <w:lvlJc w:val="left"/>
+      </w:lvl>
+    </w:lvlOverride>
+  </w:num>
+  <w:num w:numId="10" w16cid:durableId="2134667270">
+    <w:abstractNumId w:val="7"/>
+    <w:lvlOverride w:ilvl="0">
+      <w:lvl w:ilvl="0">
+        <w:numFmt w:val="decimal"/>
+        <w:lvlText w:val="%1."/>
+        <w:lvlJc w:val="left"/>
+      </w:lvl>
+    </w:lvlOverride>
+  </w:num>
+  <w:num w:numId="11" w16cid:durableId="1811438037">
     <w:abstractNumId w:val="3"/>
   </w:num>
-  <w:num w:numId="3" w16cid:durableId="188687275">
+  <w:num w:numId="12" w16cid:durableId="1058549482">
+    <w:abstractNumId w:val="3"/>
+    <w:lvlOverride w:ilvl="1">
+      <w:lvl w:ilvl="1">
+        <w:numFmt w:val="lowerLetter"/>
+        <w:lvlText w:val="%2."/>
+        <w:lvlJc w:val="left"/>
+      </w:lvl>
+    </w:lvlOverride>
+  </w:num>
+  <w:num w:numId="13" w16cid:durableId="264725892">
+    <w:abstractNumId w:val="12"/>
+  </w:num>
+  <w:num w:numId="14" w16cid:durableId="486898207">
+    <w:abstractNumId w:val="10"/>
+    <w:lvlOverride w:ilvl="0">
+      <w:lvl w:ilvl="0">
+        <w:numFmt w:val="decimal"/>
+        <w:lvlText w:val="%1."/>
+        <w:lvlJc w:val="left"/>
+      </w:lvl>
+    </w:lvlOverride>
+  </w:num>
+  <w:num w:numId="15" w16cid:durableId="1635870420">
+    <w:abstractNumId w:val="9"/>
+    <w:lvlOverride w:ilvl="0">
+      <w:lvl w:ilvl="0">
+        <w:numFmt w:val="decimal"/>
+        <w:lvlText w:val="%1."/>
+        <w:lvlJc w:val="left"/>
+      </w:lvl>
+    </w:lvlOverride>
+  </w:num>
+  <w:num w:numId="16" w16cid:durableId="1232155856">
     <w:abstractNumId w:val="0"/>
-  </w:num>
-  <w:num w:numId="4" w16cid:durableId="110242889">
-    <w:abstractNumId w:val="1"/>
+    <w:lvlOverride w:ilvl="0">
+      <w:lvl w:ilvl="0">
+        <w:numFmt w:val="decimal"/>
+        <w:lvlText w:val="%1."/>
+        <w:lvlJc w:val="left"/>
+      </w:lvl>
+    </w:lvlOverride>
   </w:num>
 </w:numbering>
 </file>
@@ -2078,6 +3084,11 @@
       <w:spacing w:after="0" w:line="240" w:lineRule="auto"/>
     </w:pPr>
   </w:style>
+  <w:style w:type="character" w:customStyle="1" w:styleId="apple-tab-span">
+    <w:name w:val="apple-tab-span"/>
+    <w:basedOn w:val="DefaultParagraphFont"/>
+    <w:rsid w:val="00107FF2"/>
+  </w:style>
 </w:styles>
 </file>
 

</xml_diff>